<commit_message>
Tuan01/Bai01/Vibe Coding with Github Copilot: update document
</commit_message>
<xml_diff>
--- a/Tuan01/BT1_VibeCopiplot_NguyenHuuAnhKhoa_3122411098.docx
+++ b/Tuan01/BT1_VibeCopiplot_NguyenHuuAnhKhoa_3122411098.docx
@@ -2610,6 +2610,8 @@
       <w:bookmarkStart w:id="5" w:name="_Toc221208534"/>
       <w:bookmarkStart w:id="6" w:name="_Toc221914276"/>
       <w:bookmarkStart w:id="7" w:name="_Toc221914319"/>
+      <w:bookmarkStart w:id="8" w:name="_Toc221978213"/>
+      <w:bookmarkStart w:id="9" w:name="_Toc221978279"/>
       <w:r>
         <w:rPr>
           <w:noProof/>
@@ -2770,6 +2772,8 @@
       <w:bookmarkEnd w:id="5"/>
       <w:bookmarkEnd w:id="6"/>
       <w:bookmarkEnd w:id="7"/>
+      <w:bookmarkEnd w:id="8"/>
+      <w:bookmarkEnd w:id="9"/>
     </w:p>
     <w:p>
       <w:pPr>
@@ -2848,13 +2852,13 @@
           <w:szCs w:val="24"/>
         </w:rPr>
       </w:pPr>
-      <w:hyperlink w:anchor="_Toc221914320" w:history="1">
+      <w:hyperlink w:anchor="_Toc221978281" w:history="1">
         <w:r>
           <w:rPr>
             <w:rStyle w:val="Hyperlink"/>
             <w:noProof/>
           </w:rPr>
-          <w:t>LỜI MỞ ĐẦU</w:t>
+          <w:t>CHƯƠNG I: GIỚI THIỆU ĐỀ TÀI</w:t>
         </w:r>
         <w:r>
           <w:rPr>
@@ -2875,7 +2879,7 @@
             <w:noProof/>
             <w:webHidden/>
           </w:rPr>
-          <w:instrText xml:space="preserve"> PAGEREF _Toc221914320 \h </w:instrText>
+          <w:instrText xml:space="preserve"> PAGEREF _Toc221978281 \h </w:instrText>
         </w:r>
         <w:r>
           <w:rPr>
@@ -2895,7 +2899,153 @@
             <w:noProof/>
             <w:webHidden/>
           </w:rPr>
-          <w:t>7</w:t>
+          <w:t>1</w:t>
+        </w:r>
+        <w:r>
+          <w:rPr>
+            <w:noProof/>
+            <w:webHidden/>
+          </w:rPr>
+          <w:fldChar w:fldCharType="end"/>
+        </w:r>
+      </w:hyperlink>
+    </w:p>
+    <w:p>
+      <w:pPr>
+        <w:pStyle w:val="TOC2"/>
+        <w:tabs>
+          <w:tab w:val="right" w:leader="dot" w:pos="9350"/>
+        </w:tabs>
+        <w:rPr>
+          <w:rFonts w:eastAsiaTheme="minorEastAsia"/>
+          <w:i w:val="0"/>
+          <w:iCs w:val="0"/>
+          <w:noProof/>
+          <w:sz w:val="24"/>
+          <w:szCs w:val="24"/>
+        </w:rPr>
+      </w:pPr>
+      <w:hyperlink w:anchor="_Toc221978282" w:history="1">
+        <w:r>
+          <w:rPr>
+            <w:rStyle w:val="Hyperlink"/>
+            <w:noProof/>
+          </w:rPr>
+          <w:t>1.1. Bối cảnh bài toán</w:t>
+        </w:r>
+        <w:r>
+          <w:rPr>
+            <w:noProof/>
+            <w:webHidden/>
+          </w:rPr>
+          <w:tab/>
+        </w:r>
+        <w:r>
+          <w:rPr>
+            <w:noProof/>
+            <w:webHidden/>
+          </w:rPr>
+          <w:fldChar w:fldCharType="begin"/>
+        </w:r>
+        <w:r>
+          <w:rPr>
+            <w:noProof/>
+            <w:webHidden/>
+          </w:rPr>
+          <w:instrText xml:space="preserve"> PAGEREF _Toc221978282 \h </w:instrText>
+        </w:r>
+        <w:r>
+          <w:rPr>
+            <w:noProof/>
+            <w:webHidden/>
+          </w:rPr>
+        </w:r>
+        <w:r>
+          <w:rPr>
+            <w:noProof/>
+            <w:webHidden/>
+          </w:rPr>
+          <w:fldChar w:fldCharType="separate"/>
+        </w:r>
+        <w:r>
+          <w:rPr>
+            <w:noProof/>
+            <w:webHidden/>
+          </w:rPr>
+          <w:t>1</w:t>
+        </w:r>
+        <w:r>
+          <w:rPr>
+            <w:noProof/>
+            <w:webHidden/>
+          </w:rPr>
+          <w:fldChar w:fldCharType="end"/>
+        </w:r>
+      </w:hyperlink>
+    </w:p>
+    <w:p>
+      <w:pPr>
+        <w:pStyle w:val="TOC2"/>
+        <w:tabs>
+          <w:tab w:val="right" w:leader="dot" w:pos="9350"/>
+        </w:tabs>
+        <w:rPr>
+          <w:rFonts w:eastAsiaTheme="minorEastAsia"/>
+          <w:i w:val="0"/>
+          <w:iCs w:val="0"/>
+          <w:noProof/>
+          <w:sz w:val="24"/>
+          <w:szCs w:val="24"/>
+        </w:rPr>
+      </w:pPr>
+      <w:hyperlink w:anchor="_Toc221978283" w:history="1">
+        <w:r>
+          <w:rPr>
+            <w:rStyle w:val="Hyperlink"/>
+            <w:noProof/>
+          </w:rPr>
+          <w:t>1.2.Mục tiêu và phạm vi</w:t>
+        </w:r>
+        <w:r>
+          <w:rPr>
+            <w:noProof/>
+            <w:webHidden/>
+          </w:rPr>
+          <w:tab/>
+        </w:r>
+        <w:r>
+          <w:rPr>
+            <w:noProof/>
+            <w:webHidden/>
+          </w:rPr>
+          <w:fldChar w:fldCharType="begin"/>
+        </w:r>
+        <w:r>
+          <w:rPr>
+            <w:noProof/>
+            <w:webHidden/>
+          </w:rPr>
+          <w:instrText xml:space="preserve"> PAGEREF _Toc221978283 \h </w:instrText>
+        </w:r>
+        <w:r>
+          <w:rPr>
+            <w:noProof/>
+            <w:webHidden/>
+          </w:rPr>
+        </w:r>
+        <w:r>
+          <w:rPr>
+            <w:noProof/>
+            <w:webHidden/>
+          </w:rPr>
+          <w:fldChar w:fldCharType="separate"/>
+        </w:r>
+        <w:r>
+          <w:rPr>
+            <w:noProof/>
+            <w:webHidden/>
+          </w:rPr>
+          <w:t>1</w:t>
         </w:r>
         <w:r>
           <w:rPr>
@@ -2921,13 +3071,13 @@
           <w:szCs w:val="24"/>
         </w:rPr>
       </w:pPr>
-      <w:hyperlink w:anchor="_Toc221914321" w:history="1">
+      <w:hyperlink w:anchor="_Toc221978284" w:history="1">
         <w:r>
           <w:rPr>
             <w:rStyle w:val="Hyperlink"/>
             <w:noProof/>
           </w:rPr>
-          <w:t>CHƯƠNG I: GIỚI THIỆU ĐỀ TÀI</w:t>
+          <w:t>CHƯƠNG II: PHƯƠNG PHÁP TIẾP CẬN BÀI TOÁN BẰNG VIBE CODING VỚI GITHUB COPILOT</w:t>
         </w:r>
         <w:r>
           <w:rPr>
@@ -2948,7 +3098,7 @@
             <w:noProof/>
             <w:webHidden/>
           </w:rPr>
-          <w:instrText xml:space="preserve"> PAGEREF _Toc221914321 \h </w:instrText>
+          <w:instrText xml:space="preserve"> PAGEREF _Toc221978284 \h </w:instrText>
         </w:r>
         <w:r>
           <w:rPr>
@@ -2968,7 +3118,7 @@
             <w:noProof/>
             <w:webHidden/>
           </w:rPr>
-          <w:t>8</w:t>
+          <w:t>2</w:t>
         </w:r>
         <w:r>
           <w:rPr>
@@ -2994,13 +3144,13 @@
           <w:szCs w:val="24"/>
         </w:rPr>
       </w:pPr>
-      <w:hyperlink w:anchor="_Toc221914322" w:history="1">
+      <w:hyperlink w:anchor="_Toc221978285" w:history="1">
         <w:r>
           <w:rPr>
             <w:rStyle w:val="Hyperlink"/>
             <w:noProof/>
           </w:rPr>
-          <w:t>1.1. Bối cảnh bài toán</w:t>
+          <w:t>2.1. AI-Assisted Development &amp; Vibe Coding</w:t>
         </w:r>
         <w:r>
           <w:rPr>
@@ -3021,7 +3171,7 @@
             <w:noProof/>
             <w:webHidden/>
           </w:rPr>
-          <w:instrText xml:space="preserve"> PAGEREF _Toc221914322 \h </w:instrText>
+          <w:instrText xml:space="preserve"> PAGEREF _Toc221978285 \h </w:instrText>
         </w:r>
         <w:r>
           <w:rPr>
@@ -3041,7 +3191,149 @@
             <w:noProof/>
             <w:webHidden/>
           </w:rPr>
-          <w:t>8</w:t>
+          <w:t>2</w:t>
+        </w:r>
+        <w:r>
+          <w:rPr>
+            <w:noProof/>
+            <w:webHidden/>
+          </w:rPr>
+          <w:fldChar w:fldCharType="end"/>
+        </w:r>
+      </w:hyperlink>
+    </w:p>
+    <w:p>
+      <w:pPr>
+        <w:pStyle w:val="TOC3"/>
+        <w:tabs>
+          <w:tab w:val="right" w:leader="dot" w:pos="9350"/>
+        </w:tabs>
+        <w:rPr>
+          <w:rFonts w:eastAsiaTheme="minorEastAsia"/>
+          <w:noProof/>
+          <w:sz w:val="24"/>
+          <w:szCs w:val="24"/>
+        </w:rPr>
+      </w:pPr>
+      <w:hyperlink w:anchor="_Toc221978286" w:history="1">
+        <w:r>
+          <w:rPr>
+            <w:rStyle w:val="Hyperlink"/>
+            <w:noProof/>
+          </w:rPr>
+          <w:t>2.1.1. Vibe coding là gì?</w:t>
+        </w:r>
+        <w:r>
+          <w:rPr>
+            <w:noProof/>
+            <w:webHidden/>
+          </w:rPr>
+          <w:tab/>
+        </w:r>
+        <w:r>
+          <w:rPr>
+            <w:noProof/>
+            <w:webHidden/>
+          </w:rPr>
+          <w:fldChar w:fldCharType="begin"/>
+        </w:r>
+        <w:r>
+          <w:rPr>
+            <w:noProof/>
+            <w:webHidden/>
+          </w:rPr>
+          <w:instrText xml:space="preserve"> PAGEREF _Toc221978286 \h </w:instrText>
+        </w:r>
+        <w:r>
+          <w:rPr>
+            <w:noProof/>
+            <w:webHidden/>
+          </w:rPr>
+        </w:r>
+        <w:r>
+          <w:rPr>
+            <w:noProof/>
+            <w:webHidden/>
+          </w:rPr>
+          <w:fldChar w:fldCharType="separate"/>
+        </w:r>
+        <w:r>
+          <w:rPr>
+            <w:noProof/>
+            <w:webHidden/>
+          </w:rPr>
+          <w:t>2</w:t>
+        </w:r>
+        <w:r>
+          <w:rPr>
+            <w:noProof/>
+            <w:webHidden/>
+          </w:rPr>
+          <w:fldChar w:fldCharType="end"/>
+        </w:r>
+      </w:hyperlink>
+    </w:p>
+    <w:p>
+      <w:pPr>
+        <w:pStyle w:val="TOC3"/>
+        <w:tabs>
+          <w:tab w:val="right" w:leader="dot" w:pos="9350"/>
+        </w:tabs>
+        <w:rPr>
+          <w:rFonts w:eastAsiaTheme="minorEastAsia"/>
+          <w:noProof/>
+          <w:sz w:val="24"/>
+          <w:szCs w:val="24"/>
+        </w:rPr>
+      </w:pPr>
+      <w:hyperlink w:anchor="_Toc221978287" w:history="1">
+        <w:r>
+          <w:rPr>
+            <w:rStyle w:val="Hyperlink"/>
+            <w:noProof/>
+          </w:rPr>
+          <w:t>2.1.2. Sự khác biệt giữa coding truyền thống so với vibe coding</w:t>
+        </w:r>
+        <w:r>
+          <w:rPr>
+            <w:noProof/>
+            <w:webHidden/>
+          </w:rPr>
+          <w:tab/>
+        </w:r>
+        <w:r>
+          <w:rPr>
+            <w:noProof/>
+            <w:webHidden/>
+          </w:rPr>
+          <w:fldChar w:fldCharType="begin"/>
+        </w:r>
+        <w:r>
+          <w:rPr>
+            <w:noProof/>
+            <w:webHidden/>
+          </w:rPr>
+          <w:instrText xml:space="preserve"> PAGEREF _Toc221978287 \h </w:instrText>
+        </w:r>
+        <w:r>
+          <w:rPr>
+            <w:noProof/>
+            <w:webHidden/>
+          </w:rPr>
+        </w:r>
+        <w:r>
+          <w:rPr>
+            <w:noProof/>
+            <w:webHidden/>
+          </w:rPr>
+          <w:fldChar w:fldCharType="separate"/>
+        </w:r>
+        <w:r>
+          <w:rPr>
+            <w:noProof/>
+            <w:webHidden/>
+          </w:rPr>
+          <w:t>2</w:t>
         </w:r>
         <w:r>
           <w:rPr>
@@ -3067,13 +3359,13 @@
           <w:szCs w:val="24"/>
         </w:rPr>
       </w:pPr>
-      <w:hyperlink w:anchor="_Toc221914323" w:history="1">
+      <w:hyperlink w:anchor="_Toc221978288" w:history="1">
         <w:r>
           <w:rPr>
             <w:rStyle w:val="Hyperlink"/>
             <w:noProof/>
           </w:rPr>
-          <w:t>1.2.Mục tiêu và phạm vi</w:t>
+          <w:t>2.2. Vai trò của Github Copilot trong dự án</w:t>
         </w:r>
         <w:r>
           <w:rPr>
@@ -3094,7 +3386,7 @@
             <w:noProof/>
             <w:webHidden/>
           </w:rPr>
-          <w:instrText xml:space="preserve"> PAGEREF _Toc221914323 \h </w:instrText>
+          <w:instrText xml:space="preserve"> PAGEREF _Toc221978288 \h </w:instrText>
         </w:r>
         <w:r>
           <w:rPr>
@@ -3114,7 +3406,80 @@
             <w:noProof/>
             <w:webHidden/>
           </w:rPr>
-          <w:t>8</w:t>
+          <w:t>2</w:t>
+        </w:r>
+        <w:r>
+          <w:rPr>
+            <w:noProof/>
+            <w:webHidden/>
+          </w:rPr>
+          <w:fldChar w:fldCharType="end"/>
+        </w:r>
+      </w:hyperlink>
+    </w:p>
+    <w:p>
+      <w:pPr>
+        <w:pStyle w:val="TOC2"/>
+        <w:tabs>
+          <w:tab w:val="right" w:leader="dot" w:pos="9350"/>
+        </w:tabs>
+        <w:rPr>
+          <w:rFonts w:eastAsiaTheme="minorEastAsia"/>
+          <w:i w:val="0"/>
+          <w:iCs w:val="0"/>
+          <w:noProof/>
+          <w:sz w:val="24"/>
+          <w:szCs w:val="24"/>
+        </w:rPr>
+      </w:pPr>
+      <w:hyperlink w:anchor="_Toc221978289" w:history="1">
+        <w:r>
+          <w:rPr>
+            <w:rStyle w:val="Hyperlink"/>
+            <w:noProof/>
+          </w:rPr>
+          <w:t>2.3. Prompt Driven Development</w:t>
+        </w:r>
+        <w:r>
+          <w:rPr>
+            <w:noProof/>
+            <w:webHidden/>
+          </w:rPr>
+          <w:tab/>
+        </w:r>
+        <w:r>
+          <w:rPr>
+            <w:noProof/>
+            <w:webHidden/>
+          </w:rPr>
+          <w:fldChar w:fldCharType="begin"/>
+        </w:r>
+        <w:r>
+          <w:rPr>
+            <w:noProof/>
+            <w:webHidden/>
+          </w:rPr>
+          <w:instrText xml:space="preserve"> PAGEREF _Toc221978289 \h </w:instrText>
+        </w:r>
+        <w:r>
+          <w:rPr>
+            <w:noProof/>
+            <w:webHidden/>
+          </w:rPr>
+        </w:r>
+        <w:r>
+          <w:rPr>
+            <w:noProof/>
+            <w:webHidden/>
+          </w:rPr>
+          <w:fldChar w:fldCharType="separate"/>
+        </w:r>
+        <w:r>
+          <w:rPr>
+            <w:noProof/>
+            <w:webHidden/>
+          </w:rPr>
+          <w:t>2</w:t>
         </w:r>
         <w:r>
           <w:rPr>
@@ -3140,13 +3505,13 @@
           <w:szCs w:val="24"/>
         </w:rPr>
       </w:pPr>
-      <w:hyperlink w:anchor="_Toc221914324" w:history="1">
+      <w:hyperlink w:anchor="_Toc221978290" w:history="1">
         <w:r>
           <w:rPr>
             <w:rStyle w:val="Hyperlink"/>
             <w:noProof/>
           </w:rPr>
-          <w:t>CHƯƠNG II: PHƯƠNG PHÁP TIẾP CẬN BÀI TOÁN BẰNG VIBE CODING VỚI GITHUB COPILOT</w:t>
+          <w:t>CHƯƠNG III: PHÂN TÍCH HỆ THỐNG</w:t>
         </w:r>
         <w:r>
           <w:rPr>
@@ -3167,7 +3532,7 @@
             <w:noProof/>
             <w:webHidden/>
           </w:rPr>
-          <w:instrText xml:space="preserve"> PAGEREF _Toc221914324 \h </w:instrText>
+          <w:instrText xml:space="preserve"> PAGEREF _Toc221978290 \h </w:instrText>
         </w:r>
         <w:r>
           <w:rPr>
@@ -3187,7 +3552,7 @@
             <w:noProof/>
             <w:webHidden/>
           </w:rPr>
-          <w:t>9</w:t>
+          <w:t>4</w:t>
         </w:r>
         <w:r>
           <w:rPr>
@@ -3213,13 +3578,13 @@
           <w:szCs w:val="24"/>
         </w:rPr>
       </w:pPr>
-      <w:hyperlink w:anchor="_Toc221914325" w:history="1">
+      <w:hyperlink w:anchor="_Toc221978291" w:history="1">
         <w:r>
           <w:rPr>
             <w:rStyle w:val="Hyperlink"/>
             <w:noProof/>
           </w:rPr>
-          <w:t>2.1. AI-Assisted Development &amp; Vibe Coding</w:t>
+          <w:t>3.1. Copilot trong phân tích nghiệp vụ</w:t>
         </w:r>
         <w:r>
           <w:rPr>
@@ -3240,7 +3605,7 @@
             <w:noProof/>
             <w:webHidden/>
           </w:rPr>
-          <w:instrText xml:space="preserve"> PAGEREF _Toc221914325 \h </w:instrText>
+          <w:instrText xml:space="preserve"> PAGEREF _Toc221978291 \h </w:instrText>
         </w:r>
         <w:r>
           <w:rPr>
@@ -3260,149 +3625,7 @@
             <w:noProof/>
             <w:webHidden/>
           </w:rPr>
-          <w:t>9</w:t>
-        </w:r>
-        <w:r>
-          <w:rPr>
-            <w:noProof/>
-            <w:webHidden/>
-          </w:rPr>
-          <w:fldChar w:fldCharType="end"/>
-        </w:r>
-      </w:hyperlink>
-    </w:p>
-    <w:p>
-      <w:pPr>
-        <w:pStyle w:val="TOC3"/>
-        <w:tabs>
-          <w:tab w:val="right" w:leader="dot" w:pos="9350"/>
-        </w:tabs>
-        <w:rPr>
-          <w:rFonts w:eastAsiaTheme="minorEastAsia"/>
-          <w:noProof/>
-          <w:sz w:val="24"/>
-          <w:szCs w:val="24"/>
-        </w:rPr>
-      </w:pPr>
-      <w:hyperlink w:anchor="_Toc221914326" w:history="1">
-        <w:r>
-          <w:rPr>
-            <w:rStyle w:val="Hyperlink"/>
-            <w:noProof/>
-          </w:rPr>
-          <w:t>2.1.1. Vibe coding là gì?</w:t>
-        </w:r>
-        <w:r>
-          <w:rPr>
-            <w:noProof/>
-            <w:webHidden/>
-          </w:rPr>
-          <w:tab/>
-        </w:r>
-        <w:r>
-          <w:rPr>
-            <w:noProof/>
-            <w:webHidden/>
-          </w:rPr>
-          <w:fldChar w:fldCharType="begin"/>
-        </w:r>
-        <w:r>
-          <w:rPr>
-            <w:noProof/>
-            <w:webHidden/>
-          </w:rPr>
-          <w:instrText xml:space="preserve"> PAGEREF _Toc221914326 \h </w:instrText>
-        </w:r>
-        <w:r>
-          <w:rPr>
-            <w:noProof/>
-            <w:webHidden/>
-          </w:rPr>
-        </w:r>
-        <w:r>
-          <w:rPr>
-            <w:noProof/>
-            <w:webHidden/>
-          </w:rPr>
-          <w:fldChar w:fldCharType="separate"/>
-        </w:r>
-        <w:r>
-          <w:rPr>
-            <w:noProof/>
-            <w:webHidden/>
-          </w:rPr>
-          <w:t>9</w:t>
-        </w:r>
-        <w:r>
-          <w:rPr>
-            <w:noProof/>
-            <w:webHidden/>
-          </w:rPr>
-          <w:fldChar w:fldCharType="end"/>
-        </w:r>
-      </w:hyperlink>
-    </w:p>
-    <w:p>
-      <w:pPr>
-        <w:pStyle w:val="TOC3"/>
-        <w:tabs>
-          <w:tab w:val="right" w:leader="dot" w:pos="9350"/>
-        </w:tabs>
-        <w:rPr>
-          <w:rFonts w:eastAsiaTheme="minorEastAsia"/>
-          <w:noProof/>
-          <w:sz w:val="24"/>
-          <w:szCs w:val="24"/>
-        </w:rPr>
-      </w:pPr>
-      <w:hyperlink w:anchor="_Toc221914327" w:history="1">
-        <w:r>
-          <w:rPr>
-            <w:rStyle w:val="Hyperlink"/>
-            <w:noProof/>
-          </w:rPr>
-          <w:t>2.1.2. Sự khác biệt giữa coding truyền thống so với vibe coding</w:t>
-        </w:r>
-        <w:r>
-          <w:rPr>
-            <w:noProof/>
-            <w:webHidden/>
-          </w:rPr>
-          <w:tab/>
-        </w:r>
-        <w:r>
-          <w:rPr>
-            <w:noProof/>
-            <w:webHidden/>
-          </w:rPr>
-          <w:fldChar w:fldCharType="begin"/>
-        </w:r>
-        <w:r>
-          <w:rPr>
-            <w:noProof/>
-            <w:webHidden/>
-          </w:rPr>
-          <w:instrText xml:space="preserve"> PAGEREF _Toc221914327 \h </w:instrText>
-        </w:r>
-        <w:r>
-          <w:rPr>
-            <w:noProof/>
-            <w:webHidden/>
-          </w:rPr>
-        </w:r>
-        <w:r>
-          <w:rPr>
-            <w:noProof/>
-            <w:webHidden/>
-          </w:rPr>
-          <w:fldChar w:fldCharType="separate"/>
-        </w:r>
-        <w:r>
-          <w:rPr>
-            <w:noProof/>
-            <w:webHidden/>
-          </w:rPr>
-          <w:t>9</w:t>
+          <w:t>4</w:t>
         </w:r>
         <w:r>
           <w:rPr>
@@ -3428,13 +3651,13 @@
           <w:szCs w:val="24"/>
         </w:rPr>
       </w:pPr>
-      <w:hyperlink w:anchor="_Toc221914328" w:history="1">
+      <w:hyperlink w:anchor="_Toc221978292" w:history="1">
         <w:r>
           <w:rPr>
             <w:rStyle w:val="Hyperlink"/>
             <w:noProof/>
           </w:rPr>
-          <w:t>2.2. Vai trò của Github Copilot trong dự án</w:t>
+          <w:t>3.2. Copilot trong thiết kế hệ thống</w:t>
         </w:r>
         <w:r>
           <w:rPr>
@@ -3455,7 +3678,7 @@
             <w:noProof/>
             <w:webHidden/>
           </w:rPr>
-          <w:instrText xml:space="preserve"> PAGEREF _Toc221914328 \h </w:instrText>
+          <w:instrText xml:space="preserve"> PAGEREF _Toc221978292 \h </w:instrText>
         </w:r>
         <w:r>
           <w:rPr>
@@ -3475,7 +3698,80 @@
             <w:noProof/>
             <w:webHidden/>
           </w:rPr>
-          <w:t>9</w:t>
+          <w:t>4</w:t>
+        </w:r>
+        <w:r>
+          <w:rPr>
+            <w:noProof/>
+            <w:webHidden/>
+          </w:rPr>
+          <w:fldChar w:fldCharType="end"/>
+        </w:r>
+      </w:hyperlink>
+    </w:p>
+    <w:p>
+      <w:pPr>
+        <w:pStyle w:val="TOC1"/>
+        <w:tabs>
+          <w:tab w:val="right" w:leader="dot" w:pos="9350"/>
+        </w:tabs>
+        <w:rPr>
+          <w:rFonts w:eastAsiaTheme="minorEastAsia"/>
+          <w:b w:val="0"/>
+          <w:bCs w:val="0"/>
+          <w:noProof/>
+          <w:sz w:val="24"/>
+          <w:szCs w:val="24"/>
+        </w:rPr>
+      </w:pPr>
+      <w:hyperlink w:anchor="_Toc221978293" w:history="1">
+        <w:r>
+          <w:rPr>
+            <w:rStyle w:val="Hyperlink"/>
+            <w:noProof/>
+          </w:rPr>
+          <w:t>CHƯƠNG IV: TRIỂN KHAI BẰNG VIBE CODING VỚI COPILOT</w:t>
+        </w:r>
+        <w:r>
+          <w:rPr>
+            <w:noProof/>
+            <w:webHidden/>
+          </w:rPr>
+          <w:tab/>
+        </w:r>
+        <w:r>
+          <w:rPr>
+            <w:noProof/>
+            <w:webHidden/>
+          </w:rPr>
+          <w:fldChar w:fldCharType="begin"/>
+        </w:r>
+        <w:r>
+          <w:rPr>
+            <w:noProof/>
+            <w:webHidden/>
+          </w:rPr>
+          <w:instrText xml:space="preserve"> PAGEREF _Toc221978293 \h </w:instrText>
+        </w:r>
+        <w:r>
+          <w:rPr>
+            <w:noProof/>
+            <w:webHidden/>
+          </w:rPr>
+        </w:r>
+        <w:r>
+          <w:rPr>
+            <w:noProof/>
+            <w:webHidden/>
+          </w:rPr>
+          <w:fldChar w:fldCharType="separate"/>
+        </w:r>
+        <w:r>
+          <w:rPr>
+            <w:noProof/>
+            <w:webHidden/>
+          </w:rPr>
+          <w:t>6</w:t>
         </w:r>
         <w:r>
           <w:rPr>
@@ -3501,13 +3797,13 @@
           <w:szCs w:val="24"/>
         </w:rPr>
       </w:pPr>
-      <w:hyperlink w:anchor="_Toc221914329" w:history="1">
+      <w:hyperlink w:anchor="_Toc221978294" w:history="1">
         <w:r>
           <w:rPr>
             <w:rStyle w:val="Hyperlink"/>
             <w:noProof/>
           </w:rPr>
-          <w:t>2.3. Prompt Driven Development</w:t>
+          <w:t>4.1. Backend Python FastAPI</w:t>
         </w:r>
         <w:r>
           <w:rPr>
@@ -3528,7 +3824,7 @@
             <w:noProof/>
             <w:webHidden/>
           </w:rPr>
-          <w:instrText xml:space="preserve"> PAGEREF _Toc221914329 \h </w:instrText>
+          <w:instrText xml:space="preserve"> PAGEREF _Toc221978294 \h </w:instrText>
         </w:r>
         <w:r>
           <w:rPr>
@@ -3548,7 +3844,299 @@
             <w:noProof/>
             <w:webHidden/>
           </w:rPr>
-          <w:t>9</w:t>
+          <w:t>6</w:t>
+        </w:r>
+        <w:r>
+          <w:rPr>
+            <w:noProof/>
+            <w:webHidden/>
+          </w:rPr>
+          <w:fldChar w:fldCharType="end"/>
+        </w:r>
+      </w:hyperlink>
+    </w:p>
+    <w:p>
+      <w:pPr>
+        <w:pStyle w:val="TOC2"/>
+        <w:tabs>
+          <w:tab w:val="right" w:leader="dot" w:pos="9350"/>
+        </w:tabs>
+        <w:rPr>
+          <w:rFonts w:eastAsiaTheme="minorEastAsia"/>
+          <w:i w:val="0"/>
+          <w:iCs w:val="0"/>
+          <w:noProof/>
+          <w:sz w:val="24"/>
+          <w:szCs w:val="24"/>
+        </w:rPr>
+      </w:pPr>
+      <w:hyperlink w:anchor="_Toc221978295" w:history="1">
+        <w:r>
+          <w:rPr>
+            <w:rStyle w:val="Hyperlink"/>
+            <w:noProof/>
+          </w:rPr>
+          <w:t>4.2. Frontend React</w:t>
+        </w:r>
+        <w:r>
+          <w:rPr>
+            <w:noProof/>
+            <w:webHidden/>
+          </w:rPr>
+          <w:tab/>
+        </w:r>
+        <w:r>
+          <w:rPr>
+            <w:noProof/>
+            <w:webHidden/>
+          </w:rPr>
+          <w:fldChar w:fldCharType="begin"/>
+        </w:r>
+        <w:r>
+          <w:rPr>
+            <w:noProof/>
+            <w:webHidden/>
+          </w:rPr>
+          <w:instrText xml:space="preserve"> PAGEREF _Toc221978295 \h </w:instrText>
+        </w:r>
+        <w:r>
+          <w:rPr>
+            <w:noProof/>
+            <w:webHidden/>
+          </w:rPr>
+        </w:r>
+        <w:r>
+          <w:rPr>
+            <w:noProof/>
+            <w:webHidden/>
+          </w:rPr>
+          <w:fldChar w:fldCharType="separate"/>
+        </w:r>
+        <w:r>
+          <w:rPr>
+            <w:noProof/>
+            <w:webHidden/>
+          </w:rPr>
+          <w:t>6</w:t>
+        </w:r>
+        <w:r>
+          <w:rPr>
+            <w:noProof/>
+            <w:webHidden/>
+          </w:rPr>
+          <w:fldChar w:fldCharType="end"/>
+        </w:r>
+      </w:hyperlink>
+    </w:p>
+    <w:p>
+      <w:pPr>
+        <w:pStyle w:val="TOC2"/>
+        <w:tabs>
+          <w:tab w:val="right" w:leader="dot" w:pos="9350"/>
+        </w:tabs>
+        <w:rPr>
+          <w:rFonts w:eastAsiaTheme="minorEastAsia"/>
+          <w:i w:val="0"/>
+          <w:iCs w:val="0"/>
+          <w:noProof/>
+          <w:sz w:val="24"/>
+          <w:szCs w:val="24"/>
+        </w:rPr>
+      </w:pPr>
+      <w:hyperlink w:anchor="_Toc221978296" w:history="1">
+        <w:r>
+          <w:rPr>
+            <w:rStyle w:val="Hyperlink"/>
+            <w:noProof/>
+          </w:rPr>
+          <w:t>4.3. Backend Spring boot</w:t>
+        </w:r>
+        <w:r>
+          <w:rPr>
+            <w:noProof/>
+            <w:webHidden/>
+          </w:rPr>
+          <w:tab/>
+        </w:r>
+        <w:r>
+          <w:rPr>
+            <w:noProof/>
+            <w:webHidden/>
+          </w:rPr>
+          <w:fldChar w:fldCharType="begin"/>
+        </w:r>
+        <w:r>
+          <w:rPr>
+            <w:noProof/>
+            <w:webHidden/>
+          </w:rPr>
+          <w:instrText xml:space="preserve"> PAGEREF _Toc221978296 \h </w:instrText>
+        </w:r>
+        <w:r>
+          <w:rPr>
+            <w:noProof/>
+            <w:webHidden/>
+          </w:rPr>
+        </w:r>
+        <w:r>
+          <w:rPr>
+            <w:noProof/>
+            <w:webHidden/>
+          </w:rPr>
+          <w:fldChar w:fldCharType="separate"/>
+        </w:r>
+        <w:r>
+          <w:rPr>
+            <w:noProof/>
+            <w:webHidden/>
+          </w:rPr>
+          <w:t>6</w:t>
+        </w:r>
+        <w:r>
+          <w:rPr>
+            <w:noProof/>
+            <w:webHidden/>
+          </w:rPr>
+          <w:fldChar w:fldCharType="end"/>
+        </w:r>
+      </w:hyperlink>
+    </w:p>
+    <w:p>
+      <w:pPr>
+        <w:pStyle w:val="TOC2"/>
+        <w:tabs>
+          <w:tab w:val="right" w:leader="dot" w:pos="9350"/>
+        </w:tabs>
+        <w:rPr>
+          <w:rFonts w:eastAsiaTheme="minorEastAsia"/>
+          <w:i w:val="0"/>
+          <w:iCs w:val="0"/>
+          <w:noProof/>
+          <w:sz w:val="24"/>
+          <w:szCs w:val="24"/>
+        </w:rPr>
+      </w:pPr>
+      <w:hyperlink w:anchor="_Toc221978297" w:history="1">
+        <w:r>
+          <w:rPr>
+            <w:rStyle w:val="Hyperlink"/>
+            <w:noProof/>
+          </w:rPr>
+          <w:t>4.4. Frontend Blazor</w:t>
+        </w:r>
+        <w:r>
+          <w:rPr>
+            <w:noProof/>
+            <w:webHidden/>
+          </w:rPr>
+          <w:tab/>
+        </w:r>
+        <w:r>
+          <w:rPr>
+            <w:noProof/>
+            <w:webHidden/>
+          </w:rPr>
+          <w:fldChar w:fldCharType="begin"/>
+        </w:r>
+        <w:r>
+          <w:rPr>
+            <w:noProof/>
+            <w:webHidden/>
+          </w:rPr>
+          <w:instrText xml:space="preserve"> PAGEREF _Toc221978297 \h </w:instrText>
+        </w:r>
+        <w:r>
+          <w:rPr>
+            <w:noProof/>
+            <w:webHidden/>
+          </w:rPr>
+        </w:r>
+        <w:r>
+          <w:rPr>
+            <w:noProof/>
+            <w:webHidden/>
+          </w:rPr>
+          <w:fldChar w:fldCharType="separate"/>
+        </w:r>
+        <w:r>
+          <w:rPr>
+            <w:noProof/>
+            <w:webHidden/>
+          </w:rPr>
+          <w:t>6</w:t>
+        </w:r>
+        <w:r>
+          <w:rPr>
+            <w:noProof/>
+            <w:webHidden/>
+          </w:rPr>
+          <w:fldChar w:fldCharType="end"/>
+        </w:r>
+      </w:hyperlink>
+    </w:p>
+    <w:p>
+      <w:pPr>
+        <w:pStyle w:val="TOC2"/>
+        <w:tabs>
+          <w:tab w:val="right" w:leader="dot" w:pos="9350"/>
+        </w:tabs>
+        <w:rPr>
+          <w:rFonts w:eastAsiaTheme="minorEastAsia"/>
+          <w:i w:val="0"/>
+          <w:iCs w:val="0"/>
+          <w:noProof/>
+          <w:sz w:val="24"/>
+          <w:szCs w:val="24"/>
+        </w:rPr>
+      </w:pPr>
+      <w:hyperlink w:anchor="_Toc221978298" w:history="1">
+        <w:r>
+          <w:rPr>
+            <w:rStyle w:val="Hyperlink"/>
+            <w:noProof/>
+          </w:rPr>
+          <w:t>4.5. Containerization</w:t>
+        </w:r>
+        <w:r>
+          <w:rPr>
+            <w:noProof/>
+            <w:webHidden/>
+          </w:rPr>
+          <w:tab/>
+        </w:r>
+        <w:r>
+          <w:rPr>
+            <w:noProof/>
+            <w:webHidden/>
+          </w:rPr>
+          <w:fldChar w:fldCharType="begin"/>
+        </w:r>
+        <w:r>
+          <w:rPr>
+            <w:noProof/>
+            <w:webHidden/>
+          </w:rPr>
+          <w:instrText xml:space="preserve"> PAGEREF _Toc221978298 \h </w:instrText>
+        </w:r>
+        <w:r>
+          <w:rPr>
+            <w:noProof/>
+            <w:webHidden/>
+          </w:rPr>
+        </w:r>
+        <w:r>
+          <w:rPr>
+            <w:noProof/>
+            <w:webHidden/>
+          </w:rPr>
+          <w:fldChar w:fldCharType="separate"/>
+        </w:r>
+        <w:r>
+          <w:rPr>
+            <w:noProof/>
+            <w:webHidden/>
+          </w:rPr>
+          <w:t>6</w:t>
         </w:r>
         <w:r>
           <w:rPr>
@@ -3574,13 +4162,13 @@
           <w:szCs w:val="24"/>
         </w:rPr>
       </w:pPr>
-      <w:hyperlink w:anchor="_Toc221914330" w:history="1">
+      <w:hyperlink w:anchor="_Toc221978299" w:history="1">
         <w:r>
           <w:rPr>
             <w:rStyle w:val="Hyperlink"/>
             <w:noProof/>
           </w:rPr>
-          <w:t>CHƯƠNG III: PHÂN TÍCH HỆ THỐNG</w:t>
+          <w:t>CHƯƠNG V: ĐÁNH GIÁ VÀ KẾT LUẬN</w:t>
         </w:r>
         <w:r>
           <w:rPr>
@@ -3601,7 +4189,7 @@
             <w:noProof/>
             <w:webHidden/>
           </w:rPr>
-          <w:instrText xml:space="preserve"> PAGEREF _Toc221914330 \h </w:instrText>
+          <w:instrText xml:space="preserve"> PAGEREF _Toc221978299 \h </w:instrText>
         </w:r>
         <w:r>
           <w:rPr>
@@ -3621,7 +4209,7 @@
             <w:noProof/>
             <w:webHidden/>
           </w:rPr>
-          <w:t>11</w:t>
+          <w:t>8</w:t>
         </w:r>
         <w:r>
           <w:rPr>
@@ -3647,13 +4235,13 @@
           <w:szCs w:val="24"/>
         </w:rPr>
       </w:pPr>
-      <w:hyperlink w:anchor="_Toc221914331" w:history="1">
+      <w:hyperlink w:anchor="_Toc221978300" w:history="1">
         <w:r>
           <w:rPr>
             <w:rStyle w:val="Hyperlink"/>
             <w:noProof/>
           </w:rPr>
-          <w:t>3.1. Copilot trong phân tích nghiệp vụ</w:t>
+          <w:t>5.1. Đánh giá hiệu quả của Vibe Coding trong dự án</w:t>
         </w:r>
         <w:r>
           <w:rPr>
@@ -3674,7 +4262,7 @@
             <w:noProof/>
             <w:webHidden/>
           </w:rPr>
-          <w:instrText xml:space="preserve"> PAGEREF _Toc221914331 \h </w:instrText>
+          <w:instrText xml:space="preserve"> PAGEREF _Toc221978300 \h </w:instrText>
         </w:r>
         <w:r>
           <w:rPr>
@@ -3694,7 +4282,7 @@
             <w:noProof/>
             <w:webHidden/>
           </w:rPr>
-          <w:t>11</w:t>
+          <w:t>8</w:t>
         </w:r>
         <w:r>
           <w:rPr>
@@ -3720,13 +4308,13 @@
           <w:szCs w:val="24"/>
         </w:rPr>
       </w:pPr>
-      <w:hyperlink w:anchor="_Toc221914332" w:history="1">
+      <w:hyperlink w:anchor="_Toc221978301" w:history="1">
         <w:r>
           <w:rPr>
             <w:rStyle w:val="Hyperlink"/>
             <w:noProof/>
           </w:rPr>
-          <w:t>3.2. Copilot trong thiết kế hệ thống</w:t>
+          <w:t>5.2. Hạn chế và thách thức</w:t>
         </w:r>
         <w:r>
           <w:rPr>
@@ -3747,7 +4335,7 @@
             <w:noProof/>
             <w:webHidden/>
           </w:rPr>
-          <w:instrText xml:space="preserve"> PAGEREF _Toc221914332 \h </w:instrText>
+          <w:instrText xml:space="preserve"> PAGEREF _Toc221978301 \h </w:instrText>
         </w:r>
         <w:r>
           <w:rPr>
@@ -3767,7 +4355,226 @@
             <w:noProof/>
             <w:webHidden/>
           </w:rPr>
-          <w:t>11</w:t>
+          <w:t>8</w:t>
+        </w:r>
+        <w:r>
+          <w:rPr>
+            <w:noProof/>
+            <w:webHidden/>
+          </w:rPr>
+          <w:fldChar w:fldCharType="end"/>
+        </w:r>
+      </w:hyperlink>
+    </w:p>
+    <w:p>
+      <w:pPr>
+        <w:pStyle w:val="TOC2"/>
+        <w:tabs>
+          <w:tab w:val="right" w:leader="dot" w:pos="9350"/>
+        </w:tabs>
+        <w:rPr>
+          <w:rFonts w:eastAsiaTheme="minorEastAsia"/>
+          <w:i w:val="0"/>
+          <w:iCs w:val="0"/>
+          <w:noProof/>
+          <w:sz w:val="24"/>
+          <w:szCs w:val="24"/>
+        </w:rPr>
+      </w:pPr>
+      <w:hyperlink w:anchor="_Toc221978302" w:history="1">
+        <w:r>
+          <w:rPr>
+            <w:rStyle w:val="Hyperlink"/>
+            <w:noProof/>
+          </w:rPr>
+          <w:t>5.3. Bài học rút ra</w:t>
+        </w:r>
+        <w:r>
+          <w:rPr>
+            <w:noProof/>
+            <w:webHidden/>
+          </w:rPr>
+          <w:tab/>
+        </w:r>
+        <w:r>
+          <w:rPr>
+            <w:noProof/>
+            <w:webHidden/>
+          </w:rPr>
+          <w:fldChar w:fldCharType="begin"/>
+        </w:r>
+        <w:r>
+          <w:rPr>
+            <w:noProof/>
+            <w:webHidden/>
+          </w:rPr>
+          <w:instrText xml:space="preserve"> PAGEREF _Toc221978302 \h </w:instrText>
+        </w:r>
+        <w:r>
+          <w:rPr>
+            <w:noProof/>
+            <w:webHidden/>
+          </w:rPr>
+        </w:r>
+        <w:r>
+          <w:rPr>
+            <w:noProof/>
+            <w:webHidden/>
+          </w:rPr>
+          <w:fldChar w:fldCharType="separate"/>
+        </w:r>
+        <w:r>
+          <w:rPr>
+            <w:noProof/>
+            <w:webHidden/>
+          </w:rPr>
+          <w:t>9</w:t>
+        </w:r>
+        <w:r>
+          <w:rPr>
+            <w:noProof/>
+            <w:webHidden/>
+          </w:rPr>
+          <w:fldChar w:fldCharType="end"/>
+        </w:r>
+      </w:hyperlink>
+    </w:p>
+    <w:p>
+      <w:pPr>
+        <w:pStyle w:val="TOC2"/>
+        <w:tabs>
+          <w:tab w:val="right" w:leader="dot" w:pos="9350"/>
+        </w:tabs>
+        <w:rPr>
+          <w:rFonts w:eastAsiaTheme="minorEastAsia"/>
+          <w:i w:val="0"/>
+          <w:iCs w:val="0"/>
+          <w:noProof/>
+          <w:sz w:val="24"/>
+          <w:szCs w:val="24"/>
+        </w:rPr>
+      </w:pPr>
+      <w:hyperlink w:anchor="_Toc221978303" w:history="1">
+        <w:r>
+          <w:rPr>
+            <w:rStyle w:val="Hyperlink"/>
+            <w:noProof/>
+          </w:rPr>
+          <w:t>5.4. Hướng phát triển trong tương lai</w:t>
+        </w:r>
+        <w:r>
+          <w:rPr>
+            <w:noProof/>
+            <w:webHidden/>
+          </w:rPr>
+          <w:tab/>
+        </w:r>
+        <w:r>
+          <w:rPr>
+            <w:noProof/>
+            <w:webHidden/>
+          </w:rPr>
+          <w:fldChar w:fldCharType="begin"/>
+        </w:r>
+        <w:r>
+          <w:rPr>
+            <w:noProof/>
+            <w:webHidden/>
+          </w:rPr>
+          <w:instrText xml:space="preserve"> PAGEREF _Toc221978303 \h </w:instrText>
+        </w:r>
+        <w:r>
+          <w:rPr>
+            <w:noProof/>
+            <w:webHidden/>
+          </w:rPr>
+        </w:r>
+        <w:r>
+          <w:rPr>
+            <w:noProof/>
+            <w:webHidden/>
+          </w:rPr>
+          <w:fldChar w:fldCharType="separate"/>
+        </w:r>
+        <w:r>
+          <w:rPr>
+            <w:noProof/>
+            <w:webHidden/>
+          </w:rPr>
+          <w:t>9</w:t>
+        </w:r>
+        <w:r>
+          <w:rPr>
+            <w:noProof/>
+            <w:webHidden/>
+          </w:rPr>
+          <w:fldChar w:fldCharType="end"/>
+        </w:r>
+      </w:hyperlink>
+    </w:p>
+    <w:p>
+      <w:pPr>
+        <w:pStyle w:val="TOC2"/>
+        <w:tabs>
+          <w:tab w:val="right" w:leader="dot" w:pos="9350"/>
+        </w:tabs>
+        <w:rPr>
+          <w:rFonts w:eastAsiaTheme="minorEastAsia"/>
+          <w:i w:val="0"/>
+          <w:iCs w:val="0"/>
+          <w:noProof/>
+          <w:sz w:val="24"/>
+          <w:szCs w:val="24"/>
+        </w:rPr>
+      </w:pPr>
+      <w:hyperlink w:anchor="_Toc221978304" w:history="1">
+        <w:r>
+          <w:rPr>
+            <w:rStyle w:val="Hyperlink"/>
+            <w:noProof/>
+          </w:rPr>
+          <w:t>5.5. Kết luận</w:t>
+        </w:r>
+        <w:r>
+          <w:rPr>
+            <w:noProof/>
+            <w:webHidden/>
+          </w:rPr>
+          <w:tab/>
+        </w:r>
+        <w:r>
+          <w:rPr>
+            <w:noProof/>
+            <w:webHidden/>
+          </w:rPr>
+          <w:fldChar w:fldCharType="begin"/>
+        </w:r>
+        <w:r>
+          <w:rPr>
+            <w:noProof/>
+            <w:webHidden/>
+          </w:rPr>
+          <w:instrText xml:space="preserve"> PAGEREF _Toc221978304 \h </w:instrText>
+        </w:r>
+        <w:r>
+          <w:rPr>
+            <w:noProof/>
+            <w:webHidden/>
+          </w:rPr>
+        </w:r>
+        <w:r>
+          <w:rPr>
+            <w:noProof/>
+            <w:webHidden/>
+          </w:rPr>
+          <w:fldChar w:fldCharType="separate"/>
+        </w:r>
+        <w:r>
+          <w:rPr>
+            <w:noProof/>
+            <w:webHidden/>
+          </w:rPr>
+          <w:t>9</w:t>
         </w:r>
         <w:r>
           <w:rPr>
@@ -3793,13 +4600,13 @@
           <w:szCs w:val="24"/>
         </w:rPr>
       </w:pPr>
-      <w:hyperlink w:anchor="_Toc221914333" w:history="1">
+      <w:hyperlink w:anchor="_Toc221978305" w:history="1">
         <w:r>
           <w:rPr>
             <w:rStyle w:val="Hyperlink"/>
             <w:noProof/>
           </w:rPr>
-          <w:t>CHƯƠNG 4: TRIỂN KHAI BẰNG VIBE CODING VỚI COPILOT</w:t>
+          <w:t>DANH MỤC TÀI LIỆU THAM KHẢO</w:t>
         </w:r>
         <w:r>
           <w:rPr>
@@ -3820,7 +4627,7 @@
             <w:noProof/>
             <w:webHidden/>
           </w:rPr>
-          <w:instrText xml:space="preserve"> PAGEREF _Toc221914333 \h </w:instrText>
+          <w:instrText xml:space="preserve"> PAGEREF _Toc221978305 \h </w:instrText>
         </w:r>
         <w:r>
           <w:rPr>
@@ -3840,883 +4647,7 @@
             <w:noProof/>
             <w:webHidden/>
           </w:rPr>
-          <w:t>13</w:t>
-        </w:r>
-        <w:r>
-          <w:rPr>
-            <w:noProof/>
-            <w:webHidden/>
-          </w:rPr>
-          <w:fldChar w:fldCharType="end"/>
-        </w:r>
-      </w:hyperlink>
-    </w:p>
-    <w:p>
-      <w:pPr>
-        <w:pStyle w:val="TOC2"/>
-        <w:tabs>
-          <w:tab w:val="right" w:leader="dot" w:pos="9350"/>
-        </w:tabs>
-        <w:rPr>
-          <w:rFonts w:eastAsiaTheme="minorEastAsia"/>
-          <w:i w:val="0"/>
-          <w:iCs w:val="0"/>
-          <w:noProof/>
-          <w:sz w:val="24"/>
-          <w:szCs w:val="24"/>
-        </w:rPr>
-      </w:pPr>
-      <w:hyperlink w:anchor="_Toc221914334" w:history="1">
-        <w:r>
-          <w:rPr>
-            <w:rStyle w:val="Hyperlink"/>
-            <w:noProof/>
-          </w:rPr>
-          <w:t>4.1. Backend Python FastAPI</w:t>
-        </w:r>
-        <w:r>
-          <w:rPr>
-            <w:noProof/>
-            <w:webHidden/>
-          </w:rPr>
-          <w:tab/>
-        </w:r>
-        <w:r>
-          <w:rPr>
-            <w:noProof/>
-            <w:webHidden/>
-          </w:rPr>
-          <w:fldChar w:fldCharType="begin"/>
-        </w:r>
-        <w:r>
-          <w:rPr>
-            <w:noProof/>
-            <w:webHidden/>
-          </w:rPr>
-          <w:instrText xml:space="preserve"> PAGEREF _Toc221914334 \h </w:instrText>
-        </w:r>
-        <w:r>
-          <w:rPr>
-            <w:noProof/>
-            <w:webHidden/>
-          </w:rPr>
-        </w:r>
-        <w:r>
-          <w:rPr>
-            <w:noProof/>
-            <w:webHidden/>
-          </w:rPr>
-          <w:fldChar w:fldCharType="separate"/>
-        </w:r>
-        <w:r>
-          <w:rPr>
-            <w:noProof/>
-            <w:webHidden/>
-          </w:rPr>
-          <w:t>13</w:t>
-        </w:r>
-        <w:r>
-          <w:rPr>
-            <w:noProof/>
-            <w:webHidden/>
-          </w:rPr>
-          <w:fldChar w:fldCharType="end"/>
-        </w:r>
-      </w:hyperlink>
-    </w:p>
-    <w:p>
-      <w:pPr>
-        <w:pStyle w:val="TOC2"/>
-        <w:tabs>
-          <w:tab w:val="right" w:leader="dot" w:pos="9350"/>
-        </w:tabs>
-        <w:rPr>
-          <w:rFonts w:eastAsiaTheme="minorEastAsia"/>
-          <w:i w:val="0"/>
-          <w:iCs w:val="0"/>
-          <w:noProof/>
-          <w:sz w:val="24"/>
-          <w:szCs w:val="24"/>
-        </w:rPr>
-      </w:pPr>
-      <w:hyperlink w:anchor="_Toc221914335" w:history="1">
-        <w:r>
-          <w:rPr>
-            <w:rStyle w:val="Hyperlink"/>
-            <w:noProof/>
-          </w:rPr>
-          <w:t>4.2. Frontend React</w:t>
-        </w:r>
-        <w:r>
-          <w:rPr>
-            <w:noProof/>
-            <w:webHidden/>
-          </w:rPr>
-          <w:tab/>
-        </w:r>
-        <w:r>
-          <w:rPr>
-            <w:noProof/>
-            <w:webHidden/>
-          </w:rPr>
-          <w:fldChar w:fldCharType="begin"/>
-        </w:r>
-        <w:r>
-          <w:rPr>
-            <w:noProof/>
-            <w:webHidden/>
-          </w:rPr>
-          <w:instrText xml:space="preserve"> PAGEREF _Toc221914335 \h </w:instrText>
-        </w:r>
-        <w:r>
-          <w:rPr>
-            <w:noProof/>
-            <w:webHidden/>
-          </w:rPr>
-        </w:r>
-        <w:r>
-          <w:rPr>
-            <w:noProof/>
-            <w:webHidden/>
-          </w:rPr>
-          <w:fldChar w:fldCharType="separate"/>
-        </w:r>
-        <w:r>
-          <w:rPr>
-            <w:noProof/>
-            <w:webHidden/>
-          </w:rPr>
-          <w:t>13</w:t>
-        </w:r>
-        <w:r>
-          <w:rPr>
-            <w:noProof/>
-            <w:webHidden/>
-          </w:rPr>
-          <w:fldChar w:fldCharType="end"/>
-        </w:r>
-      </w:hyperlink>
-    </w:p>
-    <w:p>
-      <w:pPr>
-        <w:pStyle w:val="TOC2"/>
-        <w:tabs>
-          <w:tab w:val="right" w:leader="dot" w:pos="9350"/>
-        </w:tabs>
-        <w:rPr>
-          <w:rFonts w:eastAsiaTheme="minorEastAsia"/>
-          <w:i w:val="0"/>
-          <w:iCs w:val="0"/>
-          <w:noProof/>
-          <w:sz w:val="24"/>
-          <w:szCs w:val="24"/>
-        </w:rPr>
-      </w:pPr>
-      <w:hyperlink w:anchor="_Toc221914336" w:history="1">
-        <w:r>
-          <w:rPr>
-            <w:rStyle w:val="Hyperlink"/>
-            <w:noProof/>
-          </w:rPr>
-          <w:t>4.3. Backend Spring boot</w:t>
-        </w:r>
-        <w:r>
-          <w:rPr>
-            <w:noProof/>
-            <w:webHidden/>
-          </w:rPr>
-          <w:tab/>
-        </w:r>
-        <w:r>
-          <w:rPr>
-            <w:noProof/>
-            <w:webHidden/>
-          </w:rPr>
-          <w:fldChar w:fldCharType="begin"/>
-        </w:r>
-        <w:r>
-          <w:rPr>
-            <w:noProof/>
-            <w:webHidden/>
-          </w:rPr>
-          <w:instrText xml:space="preserve"> PAGEREF _Toc221914336 \h </w:instrText>
-        </w:r>
-        <w:r>
-          <w:rPr>
-            <w:noProof/>
-            <w:webHidden/>
-          </w:rPr>
-        </w:r>
-        <w:r>
-          <w:rPr>
-            <w:noProof/>
-            <w:webHidden/>
-          </w:rPr>
-          <w:fldChar w:fldCharType="separate"/>
-        </w:r>
-        <w:r>
-          <w:rPr>
-            <w:noProof/>
-            <w:webHidden/>
-          </w:rPr>
-          <w:t>13</w:t>
-        </w:r>
-        <w:r>
-          <w:rPr>
-            <w:noProof/>
-            <w:webHidden/>
-          </w:rPr>
-          <w:fldChar w:fldCharType="end"/>
-        </w:r>
-      </w:hyperlink>
-    </w:p>
-    <w:p>
-      <w:pPr>
-        <w:pStyle w:val="TOC2"/>
-        <w:tabs>
-          <w:tab w:val="right" w:leader="dot" w:pos="9350"/>
-        </w:tabs>
-        <w:rPr>
-          <w:rFonts w:eastAsiaTheme="minorEastAsia"/>
-          <w:i w:val="0"/>
-          <w:iCs w:val="0"/>
-          <w:noProof/>
-          <w:sz w:val="24"/>
-          <w:szCs w:val="24"/>
-        </w:rPr>
-      </w:pPr>
-      <w:hyperlink w:anchor="_Toc221914337" w:history="1">
-        <w:r>
-          <w:rPr>
-            <w:rStyle w:val="Hyperlink"/>
-            <w:noProof/>
-          </w:rPr>
-          <w:t>4.4. Frontend Blazor</w:t>
-        </w:r>
-        <w:r>
-          <w:rPr>
-            <w:noProof/>
-            <w:webHidden/>
-          </w:rPr>
-          <w:tab/>
-        </w:r>
-        <w:r>
-          <w:rPr>
-            <w:noProof/>
-            <w:webHidden/>
-          </w:rPr>
-          <w:fldChar w:fldCharType="begin"/>
-        </w:r>
-        <w:r>
-          <w:rPr>
-            <w:noProof/>
-            <w:webHidden/>
-          </w:rPr>
-          <w:instrText xml:space="preserve"> PAGEREF _Toc221914337 \h </w:instrText>
-        </w:r>
-        <w:r>
-          <w:rPr>
-            <w:noProof/>
-            <w:webHidden/>
-          </w:rPr>
-        </w:r>
-        <w:r>
-          <w:rPr>
-            <w:noProof/>
-            <w:webHidden/>
-          </w:rPr>
-          <w:fldChar w:fldCharType="separate"/>
-        </w:r>
-        <w:r>
-          <w:rPr>
-            <w:noProof/>
-            <w:webHidden/>
-          </w:rPr>
-          <w:t>13</w:t>
-        </w:r>
-        <w:r>
-          <w:rPr>
-            <w:noProof/>
-            <w:webHidden/>
-          </w:rPr>
-          <w:fldChar w:fldCharType="end"/>
-        </w:r>
-      </w:hyperlink>
-    </w:p>
-    <w:p>
-      <w:pPr>
-        <w:pStyle w:val="TOC2"/>
-        <w:tabs>
-          <w:tab w:val="right" w:leader="dot" w:pos="9350"/>
-        </w:tabs>
-        <w:rPr>
-          <w:rFonts w:eastAsiaTheme="minorEastAsia"/>
-          <w:i w:val="0"/>
-          <w:iCs w:val="0"/>
-          <w:noProof/>
-          <w:sz w:val="24"/>
-          <w:szCs w:val="24"/>
-        </w:rPr>
-      </w:pPr>
-      <w:hyperlink w:anchor="_Toc221914338" w:history="1">
-        <w:r>
-          <w:rPr>
-            <w:rStyle w:val="Hyperlink"/>
-            <w:noProof/>
-          </w:rPr>
-          <w:t>4.5. Containerization</w:t>
-        </w:r>
-        <w:r>
-          <w:rPr>
-            <w:noProof/>
-            <w:webHidden/>
-          </w:rPr>
-          <w:tab/>
-        </w:r>
-        <w:r>
-          <w:rPr>
-            <w:noProof/>
-            <w:webHidden/>
-          </w:rPr>
-          <w:fldChar w:fldCharType="begin"/>
-        </w:r>
-        <w:r>
-          <w:rPr>
-            <w:noProof/>
-            <w:webHidden/>
-          </w:rPr>
-          <w:instrText xml:space="preserve"> PAGEREF _Toc221914338 \h </w:instrText>
-        </w:r>
-        <w:r>
-          <w:rPr>
-            <w:noProof/>
-            <w:webHidden/>
-          </w:rPr>
-        </w:r>
-        <w:r>
-          <w:rPr>
-            <w:noProof/>
-            <w:webHidden/>
-          </w:rPr>
-          <w:fldChar w:fldCharType="separate"/>
-        </w:r>
-        <w:r>
-          <w:rPr>
-            <w:noProof/>
-            <w:webHidden/>
-          </w:rPr>
-          <w:t>13</w:t>
-        </w:r>
-        <w:r>
-          <w:rPr>
-            <w:noProof/>
-            <w:webHidden/>
-          </w:rPr>
-          <w:fldChar w:fldCharType="end"/>
-        </w:r>
-      </w:hyperlink>
-    </w:p>
-    <w:p>
-      <w:pPr>
-        <w:pStyle w:val="TOC1"/>
-        <w:tabs>
-          <w:tab w:val="right" w:leader="dot" w:pos="9350"/>
-        </w:tabs>
-        <w:rPr>
-          <w:rFonts w:eastAsiaTheme="minorEastAsia"/>
-          <w:b w:val="0"/>
-          <w:bCs w:val="0"/>
-          <w:noProof/>
-          <w:sz w:val="24"/>
-          <w:szCs w:val="24"/>
-        </w:rPr>
-      </w:pPr>
-      <w:hyperlink w:anchor="_Toc221914339" w:history="1">
-        <w:r>
-          <w:rPr>
-            <w:rStyle w:val="Hyperlink"/>
-            <w:noProof/>
-          </w:rPr>
-          <w:t>CHƯƠNG V: ĐÁNH GIÁ VÀ KẾT LUẬN</w:t>
-        </w:r>
-        <w:r>
-          <w:rPr>
-            <w:noProof/>
-            <w:webHidden/>
-          </w:rPr>
-          <w:tab/>
-        </w:r>
-        <w:r>
-          <w:rPr>
-            <w:noProof/>
-            <w:webHidden/>
-          </w:rPr>
-          <w:fldChar w:fldCharType="begin"/>
-        </w:r>
-        <w:r>
-          <w:rPr>
-            <w:noProof/>
-            <w:webHidden/>
-          </w:rPr>
-          <w:instrText xml:space="preserve"> PAGEREF _Toc221914339 \h </w:instrText>
-        </w:r>
-        <w:r>
-          <w:rPr>
-            <w:noProof/>
-            <w:webHidden/>
-          </w:rPr>
-        </w:r>
-        <w:r>
-          <w:rPr>
-            <w:noProof/>
-            <w:webHidden/>
-          </w:rPr>
-          <w:fldChar w:fldCharType="separate"/>
-        </w:r>
-        <w:r>
-          <w:rPr>
-            <w:noProof/>
-            <w:webHidden/>
-          </w:rPr>
-          <w:t>15</w:t>
-        </w:r>
-        <w:r>
-          <w:rPr>
-            <w:noProof/>
-            <w:webHidden/>
-          </w:rPr>
-          <w:fldChar w:fldCharType="end"/>
-        </w:r>
-      </w:hyperlink>
-    </w:p>
-    <w:p>
-      <w:pPr>
-        <w:pStyle w:val="TOC2"/>
-        <w:tabs>
-          <w:tab w:val="right" w:leader="dot" w:pos="9350"/>
-        </w:tabs>
-        <w:rPr>
-          <w:rFonts w:eastAsiaTheme="minorEastAsia"/>
-          <w:i w:val="0"/>
-          <w:iCs w:val="0"/>
-          <w:noProof/>
-          <w:sz w:val="24"/>
-          <w:szCs w:val="24"/>
-        </w:rPr>
-      </w:pPr>
-      <w:hyperlink w:anchor="_Toc221914340" w:history="1">
-        <w:r>
-          <w:rPr>
-            <w:rStyle w:val="Hyperlink"/>
-            <w:noProof/>
-          </w:rPr>
-          <w:t>5.1. Đánh giá hiệu quả của Vibe Coding trong dự án</w:t>
-        </w:r>
-        <w:r>
-          <w:rPr>
-            <w:noProof/>
-            <w:webHidden/>
-          </w:rPr>
-          <w:tab/>
-        </w:r>
-        <w:r>
-          <w:rPr>
-            <w:noProof/>
-            <w:webHidden/>
-          </w:rPr>
-          <w:fldChar w:fldCharType="begin"/>
-        </w:r>
-        <w:r>
-          <w:rPr>
-            <w:noProof/>
-            <w:webHidden/>
-          </w:rPr>
-          <w:instrText xml:space="preserve"> PAGEREF _Toc221914340 \h </w:instrText>
-        </w:r>
-        <w:r>
-          <w:rPr>
-            <w:noProof/>
-            <w:webHidden/>
-          </w:rPr>
-        </w:r>
-        <w:r>
-          <w:rPr>
-            <w:noProof/>
-            <w:webHidden/>
-          </w:rPr>
-          <w:fldChar w:fldCharType="separate"/>
-        </w:r>
-        <w:r>
-          <w:rPr>
-            <w:noProof/>
-            <w:webHidden/>
-          </w:rPr>
-          <w:t>15</w:t>
-        </w:r>
-        <w:r>
-          <w:rPr>
-            <w:noProof/>
-            <w:webHidden/>
-          </w:rPr>
-          <w:fldChar w:fldCharType="end"/>
-        </w:r>
-      </w:hyperlink>
-    </w:p>
-    <w:p>
-      <w:pPr>
-        <w:pStyle w:val="TOC2"/>
-        <w:tabs>
-          <w:tab w:val="right" w:leader="dot" w:pos="9350"/>
-        </w:tabs>
-        <w:rPr>
-          <w:rFonts w:eastAsiaTheme="minorEastAsia"/>
-          <w:i w:val="0"/>
-          <w:iCs w:val="0"/>
-          <w:noProof/>
-          <w:sz w:val="24"/>
-          <w:szCs w:val="24"/>
-        </w:rPr>
-      </w:pPr>
-      <w:hyperlink w:anchor="_Toc221914341" w:history="1">
-        <w:r>
-          <w:rPr>
-            <w:rStyle w:val="Hyperlink"/>
-            <w:noProof/>
-          </w:rPr>
-          <w:t>5.2. Hạn chế và thách thức</w:t>
-        </w:r>
-        <w:r>
-          <w:rPr>
-            <w:noProof/>
-            <w:webHidden/>
-          </w:rPr>
-          <w:tab/>
-        </w:r>
-        <w:r>
-          <w:rPr>
-            <w:noProof/>
-            <w:webHidden/>
-          </w:rPr>
-          <w:fldChar w:fldCharType="begin"/>
-        </w:r>
-        <w:r>
-          <w:rPr>
-            <w:noProof/>
-            <w:webHidden/>
-          </w:rPr>
-          <w:instrText xml:space="preserve"> PAGEREF _Toc221914341 \h </w:instrText>
-        </w:r>
-        <w:r>
-          <w:rPr>
-            <w:noProof/>
-            <w:webHidden/>
-          </w:rPr>
-        </w:r>
-        <w:r>
-          <w:rPr>
-            <w:noProof/>
-            <w:webHidden/>
-          </w:rPr>
-          <w:fldChar w:fldCharType="separate"/>
-        </w:r>
-        <w:r>
-          <w:rPr>
-            <w:noProof/>
-            <w:webHidden/>
-          </w:rPr>
-          <w:t>15</w:t>
-        </w:r>
-        <w:r>
-          <w:rPr>
-            <w:noProof/>
-            <w:webHidden/>
-          </w:rPr>
-          <w:fldChar w:fldCharType="end"/>
-        </w:r>
-      </w:hyperlink>
-    </w:p>
-    <w:p>
-      <w:pPr>
-        <w:pStyle w:val="TOC2"/>
-        <w:tabs>
-          <w:tab w:val="right" w:leader="dot" w:pos="9350"/>
-        </w:tabs>
-        <w:rPr>
-          <w:rFonts w:eastAsiaTheme="minorEastAsia"/>
-          <w:i w:val="0"/>
-          <w:iCs w:val="0"/>
-          <w:noProof/>
-          <w:sz w:val="24"/>
-          <w:szCs w:val="24"/>
-        </w:rPr>
-      </w:pPr>
-      <w:hyperlink w:anchor="_Toc221914342" w:history="1">
-        <w:r>
-          <w:rPr>
-            <w:rStyle w:val="Hyperlink"/>
-            <w:noProof/>
-          </w:rPr>
-          <w:t>5.3. Bài học rút ra</w:t>
-        </w:r>
-        <w:r>
-          <w:rPr>
-            <w:noProof/>
-            <w:webHidden/>
-          </w:rPr>
-          <w:tab/>
-        </w:r>
-        <w:r>
-          <w:rPr>
-            <w:noProof/>
-            <w:webHidden/>
-          </w:rPr>
-          <w:fldChar w:fldCharType="begin"/>
-        </w:r>
-        <w:r>
-          <w:rPr>
-            <w:noProof/>
-            <w:webHidden/>
-          </w:rPr>
-          <w:instrText xml:space="preserve"> PAGEREF _Toc221914342 \h </w:instrText>
-        </w:r>
-        <w:r>
-          <w:rPr>
-            <w:noProof/>
-            <w:webHidden/>
-          </w:rPr>
-        </w:r>
-        <w:r>
-          <w:rPr>
-            <w:noProof/>
-            <w:webHidden/>
-          </w:rPr>
-          <w:fldChar w:fldCharType="separate"/>
-        </w:r>
-        <w:r>
-          <w:rPr>
-            <w:noProof/>
-            <w:webHidden/>
-          </w:rPr>
-          <w:t>16</w:t>
-        </w:r>
-        <w:r>
-          <w:rPr>
-            <w:noProof/>
-            <w:webHidden/>
-          </w:rPr>
-          <w:fldChar w:fldCharType="end"/>
-        </w:r>
-      </w:hyperlink>
-    </w:p>
-    <w:p>
-      <w:pPr>
-        <w:pStyle w:val="TOC2"/>
-        <w:tabs>
-          <w:tab w:val="right" w:leader="dot" w:pos="9350"/>
-        </w:tabs>
-        <w:rPr>
-          <w:rFonts w:eastAsiaTheme="minorEastAsia"/>
-          <w:i w:val="0"/>
-          <w:iCs w:val="0"/>
-          <w:noProof/>
-          <w:sz w:val="24"/>
-          <w:szCs w:val="24"/>
-        </w:rPr>
-      </w:pPr>
-      <w:hyperlink w:anchor="_Toc221914343" w:history="1">
-        <w:r>
-          <w:rPr>
-            <w:rStyle w:val="Hyperlink"/>
-            <w:noProof/>
-          </w:rPr>
-          <w:t>5.4. Hướng phát triển trong tương lai</w:t>
-        </w:r>
-        <w:r>
-          <w:rPr>
-            <w:noProof/>
-            <w:webHidden/>
-          </w:rPr>
-          <w:tab/>
-        </w:r>
-        <w:r>
-          <w:rPr>
-            <w:noProof/>
-            <w:webHidden/>
-          </w:rPr>
-          <w:fldChar w:fldCharType="begin"/>
-        </w:r>
-        <w:r>
-          <w:rPr>
-            <w:noProof/>
-            <w:webHidden/>
-          </w:rPr>
-          <w:instrText xml:space="preserve"> PAGEREF _Toc221914343 \h </w:instrText>
-        </w:r>
-        <w:r>
-          <w:rPr>
-            <w:noProof/>
-            <w:webHidden/>
-          </w:rPr>
-        </w:r>
-        <w:r>
-          <w:rPr>
-            <w:noProof/>
-            <w:webHidden/>
-          </w:rPr>
-          <w:fldChar w:fldCharType="separate"/>
-        </w:r>
-        <w:r>
-          <w:rPr>
-            <w:noProof/>
-            <w:webHidden/>
-          </w:rPr>
-          <w:t>16</w:t>
-        </w:r>
-        <w:r>
-          <w:rPr>
-            <w:noProof/>
-            <w:webHidden/>
-          </w:rPr>
-          <w:fldChar w:fldCharType="end"/>
-        </w:r>
-      </w:hyperlink>
-    </w:p>
-    <w:p>
-      <w:pPr>
-        <w:pStyle w:val="TOC2"/>
-        <w:tabs>
-          <w:tab w:val="right" w:leader="dot" w:pos="9350"/>
-        </w:tabs>
-        <w:rPr>
-          <w:rFonts w:eastAsiaTheme="minorEastAsia"/>
-          <w:i w:val="0"/>
-          <w:iCs w:val="0"/>
-          <w:noProof/>
-          <w:sz w:val="24"/>
-          <w:szCs w:val="24"/>
-        </w:rPr>
-      </w:pPr>
-      <w:hyperlink w:anchor="_Toc221914344" w:history="1">
-        <w:r>
-          <w:rPr>
-            <w:rStyle w:val="Hyperlink"/>
-            <w:noProof/>
-          </w:rPr>
-          <w:t>5.5. Kết luận</w:t>
-        </w:r>
-        <w:r>
-          <w:rPr>
-            <w:noProof/>
-            <w:webHidden/>
-          </w:rPr>
-          <w:tab/>
-        </w:r>
-        <w:r>
-          <w:rPr>
-            <w:noProof/>
-            <w:webHidden/>
-          </w:rPr>
-          <w:fldChar w:fldCharType="begin"/>
-        </w:r>
-        <w:r>
-          <w:rPr>
-            <w:noProof/>
-            <w:webHidden/>
-          </w:rPr>
-          <w:instrText xml:space="preserve"> PAGEREF _Toc221914344 \h </w:instrText>
-        </w:r>
-        <w:r>
-          <w:rPr>
-            <w:noProof/>
-            <w:webHidden/>
-          </w:rPr>
-        </w:r>
-        <w:r>
-          <w:rPr>
-            <w:noProof/>
-            <w:webHidden/>
-          </w:rPr>
-          <w:fldChar w:fldCharType="separate"/>
-        </w:r>
-        <w:r>
-          <w:rPr>
-            <w:noProof/>
-            <w:webHidden/>
-          </w:rPr>
-          <w:t>16</w:t>
-        </w:r>
-        <w:r>
-          <w:rPr>
-            <w:noProof/>
-            <w:webHidden/>
-          </w:rPr>
-          <w:fldChar w:fldCharType="end"/>
-        </w:r>
-      </w:hyperlink>
-    </w:p>
-    <w:p>
-      <w:pPr>
-        <w:pStyle w:val="TOC1"/>
-        <w:tabs>
-          <w:tab w:val="right" w:leader="dot" w:pos="9350"/>
-        </w:tabs>
-        <w:rPr>
-          <w:rFonts w:eastAsiaTheme="minorEastAsia"/>
-          <w:b w:val="0"/>
-          <w:bCs w:val="0"/>
-          <w:noProof/>
-          <w:sz w:val="24"/>
-          <w:szCs w:val="24"/>
-        </w:rPr>
-      </w:pPr>
-      <w:hyperlink w:anchor="_Toc221914345" w:history="1">
-        <w:r>
-          <w:rPr>
-            <w:rStyle w:val="Hyperlink"/>
-            <w:noProof/>
-          </w:rPr>
-          <w:t>DANH MỤC TÀI LIỆU THAM KHẢO</w:t>
-        </w:r>
-        <w:r>
-          <w:rPr>
-            <w:noProof/>
-            <w:webHidden/>
-          </w:rPr>
-          <w:tab/>
-        </w:r>
-        <w:r>
-          <w:rPr>
-            <w:noProof/>
-            <w:webHidden/>
-          </w:rPr>
-          <w:fldChar w:fldCharType="begin"/>
-        </w:r>
-        <w:r>
-          <w:rPr>
-            <w:noProof/>
-            <w:webHidden/>
-          </w:rPr>
-          <w:instrText xml:space="preserve"> PAGEREF _Toc221914345 \h </w:instrText>
-        </w:r>
-        <w:r>
-          <w:rPr>
-            <w:noProof/>
-            <w:webHidden/>
-          </w:rPr>
-        </w:r>
-        <w:r>
-          <w:rPr>
-            <w:noProof/>
-            <w:webHidden/>
-          </w:rPr>
-          <w:fldChar w:fldCharType="separate"/>
-        </w:r>
-        <w:r>
-          <w:rPr>
-            <w:noProof/>
-            <w:webHidden/>
-          </w:rPr>
-          <w:t>18</w:t>
+          <w:t>11</w:t>
         </w:r>
         <w:r>
           <w:rPr>
@@ -4893,7 +4824,7 @@
         </w:rPr>
         <w:fldChar w:fldCharType="separate"/>
       </w:r>
-      <w:hyperlink w:anchor="_Toc221914411" w:history="1">
+      <w:hyperlink w:anchor="_Toc221978249" w:history="1">
         <w:r>
           <w:rPr>
             <w:rStyle w:val="Hyperlink"/>
@@ -4924,7 +4855,7 @@
             <w:noProof/>
             <w:webHidden/>
           </w:rPr>
-          <w:instrText xml:space="preserve"> PAGEREF _Toc221914411 \h </w:instrText>
+          <w:instrText xml:space="preserve"> PAGEREF _Toc221978249 \h </w:instrText>
         </w:r>
         <w:r>
           <w:rPr>
@@ -4947,7 +4878,7 @@
             <w:noProof/>
             <w:webHidden/>
           </w:rPr>
-          <w:t>9</w:t>
+          <w:t>2</w:t>
         </w:r>
         <w:r>
           <w:rPr>
@@ -4978,11 +4909,11 @@
           <w:bCs/>
         </w:rPr>
       </w:pPr>
-      <w:bookmarkStart w:id="8" w:name="_Toc209115045"/>
-      <w:bookmarkStart w:id="9" w:name="_Toc209115226"/>
-      <w:bookmarkStart w:id="10" w:name="_Toc211906482"/>
-      <w:bookmarkStart w:id="11" w:name="_Toc211906636"/>
-      <w:bookmarkStart w:id="12" w:name="_Toc211906864"/>
+      <w:bookmarkStart w:id="10" w:name="_Toc209115045"/>
+      <w:bookmarkStart w:id="11" w:name="_Toc209115226"/>
+      <w:bookmarkStart w:id="12" w:name="_Toc211906482"/>
+      <w:bookmarkStart w:id="13" w:name="_Toc211906636"/>
+      <w:bookmarkStart w:id="14" w:name="_Toc211906864"/>
       <w:r>
         <w:rPr>
           <w:b/>
@@ -4991,11 +4922,11 @@
         <w:lastRenderedPageBreak/>
         <w:t>BẢNG PHÂN CÔNG CÔNG VIỆC</w:t>
       </w:r>
-      <w:bookmarkEnd w:id="8"/>
-      <w:bookmarkEnd w:id="9"/>
       <w:bookmarkEnd w:id="10"/>
       <w:bookmarkEnd w:id="11"/>
       <w:bookmarkEnd w:id="12"/>
+      <w:bookmarkEnd w:id="13"/>
+      <w:bookmarkEnd w:id="14"/>
     </w:p>
     <w:tbl>
       <w:tblPr>
@@ -5450,12 +5381,14 @@
         <w:pStyle w:val="Mot"/>
         <w:jc w:val="center"/>
       </w:pPr>
-      <w:bookmarkStart w:id="13" w:name="_Toc221914320"/>
+      <w:bookmarkStart w:id="15" w:name="_Toc221978214"/>
+      <w:bookmarkStart w:id="16" w:name="_Toc221978280"/>
       <w:r>
         <w:lastRenderedPageBreak/>
         <w:t>LỜI MỞ ĐẦU</w:t>
       </w:r>
-      <w:bookmarkEnd w:id="13"/>
+      <w:bookmarkEnd w:id="15"/>
+      <w:bookmarkEnd w:id="16"/>
     </w:p>
     <w:p>
       <w:pPr>
@@ -5475,8 +5408,28 @@
       <w:pPr>
         <w:pStyle w:val="Mot"/>
         <w:jc w:val="center"/>
-      </w:pPr>
-      <w:bookmarkStart w:id="14" w:name="_Toc221914321"/>
+        <w:sectPr>
+          <w:footerReference w:type="first" r:id="rId12"/>
+          <w:pgSz w:w="12240" w:h="15840" w:code="1"/>
+          <w:pgMar w:top="1440" w:right="1440" w:bottom="1440" w:left="1440" w:header="720" w:footer="720" w:gutter="0"/>
+          <w:pgBorders w:display="firstPage" w:offsetFrom="page">
+            <w:top w:val="single" w:sz="18" w:space="24" w:color="auto"/>
+            <w:left w:val="single" w:sz="18" w:space="24" w:color="auto"/>
+            <w:bottom w:val="single" w:sz="18" w:space="24" w:color="auto"/>
+            <w:right w:val="single" w:sz="18" w:space="24" w:color="auto"/>
+          </w:pgBorders>
+          <w:pgNumType w:start="1"/>
+          <w:cols w:space="720"/>
+          <w:docGrid w:linePitch="360"/>
+        </w:sectPr>
+      </w:pPr>
+    </w:p>
+    <w:p>
+      <w:pPr>
+        <w:pStyle w:val="Mot"/>
+        <w:jc w:val="center"/>
+      </w:pPr>
+      <w:bookmarkStart w:id="17" w:name="_Toc221978281"/>
       <w:r>
         <w:lastRenderedPageBreak/>
         <w:t>CHƯƠNG I: GIỚI THIỆU</w:t>
@@ -5484,17 +5437,17 @@
       <w:r>
         <w:t xml:space="preserve"> ĐỀ TÀI</w:t>
       </w:r>
-      <w:bookmarkEnd w:id="14"/>
+      <w:bookmarkEnd w:id="17"/>
     </w:p>
     <w:p>
       <w:pPr>
         <w:pStyle w:val="Hai"/>
       </w:pPr>
-      <w:bookmarkStart w:id="15" w:name="_Toc221914322"/>
+      <w:bookmarkStart w:id="18" w:name="_Toc221978282"/>
       <w:r>
         <w:t>1.1. Bối cảnh bài toán</w:t>
       </w:r>
-      <w:bookmarkEnd w:id="15"/>
+      <w:bookmarkEnd w:id="18"/>
     </w:p>
     <w:p>
       <w:pPr>
@@ -5508,11 +5461,11 @@
       <w:pPr>
         <w:pStyle w:val="Hai"/>
       </w:pPr>
-      <w:bookmarkStart w:id="16" w:name="_Toc221914323"/>
+      <w:bookmarkStart w:id="19" w:name="_Toc221978283"/>
       <w:r>
         <w:t>1.2.Mục tiêu và phạm vi</w:t>
       </w:r>
-      <w:bookmarkEnd w:id="16"/>
+      <w:bookmarkEnd w:id="19"/>
     </w:p>
     <w:p>
       <w:pPr>
@@ -5530,37 +5483,37 @@
         <w:pStyle w:val="Mot"/>
         <w:jc w:val="center"/>
       </w:pPr>
-      <w:bookmarkStart w:id="17" w:name="_Toc216387383"/>
-      <w:bookmarkStart w:id="18" w:name="_Toc221914324"/>
+      <w:bookmarkStart w:id="20" w:name="_Toc216387383"/>
+      <w:bookmarkStart w:id="21" w:name="_Toc221978284"/>
       <w:r>
         <w:lastRenderedPageBreak/>
         <w:t xml:space="preserve">CHƯƠNG II: </w:t>
       </w:r>
-      <w:bookmarkEnd w:id="17"/>
+      <w:bookmarkEnd w:id="20"/>
       <w:r>
         <w:t>PHƯƠNG PHÁP TIẾP CẬN BÀI TOÁN BẰNG VIBE CODING VỚI GITHUB COPILOT</w:t>
       </w:r>
-      <w:bookmarkEnd w:id="18"/>
+      <w:bookmarkEnd w:id="21"/>
     </w:p>
     <w:p>
       <w:pPr>
         <w:pStyle w:val="Hai"/>
       </w:pPr>
-      <w:bookmarkStart w:id="19" w:name="_Toc221914325"/>
+      <w:bookmarkStart w:id="22" w:name="_Toc221978285"/>
       <w:r>
         <w:t>2.1. AI-Assisted Development &amp; Vibe Coding</w:t>
       </w:r>
-      <w:bookmarkEnd w:id="19"/>
+      <w:bookmarkEnd w:id="22"/>
     </w:p>
     <w:p>
       <w:pPr>
         <w:pStyle w:val="Haichamnam"/>
       </w:pPr>
-      <w:bookmarkStart w:id="20" w:name="_Toc221914326"/>
+      <w:bookmarkStart w:id="23" w:name="_Toc221978286"/>
       <w:r>
         <w:t>2.1.1. Vibe coding là gì?</w:t>
       </w:r>
-      <w:bookmarkEnd w:id="20"/>
+      <w:bookmarkEnd w:id="23"/>
     </w:p>
     <w:p>
       <w:pPr>
@@ -5582,11 +5535,11 @@
       <w:pPr>
         <w:pStyle w:val="Haichamnam"/>
       </w:pPr>
-      <w:bookmarkStart w:id="21" w:name="_Toc221914327"/>
+      <w:bookmarkStart w:id="24" w:name="_Toc221978287"/>
       <w:r>
         <w:t>2.1.2. Sự khác biệt giữa coding truyền thống so với vibe coding</w:t>
       </w:r>
-      <w:bookmarkEnd w:id="21"/>
+      <w:bookmarkEnd w:id="24"/>
     </w:p>
     <w:tbl>
       <w:tblPr>
@@ -6006,7 +5959,7 @@
         <w:pStyle w:val="Caption"/>
         <w:jc w:val="center"/>
       </w:pPr>
-      <w:bookmarkStart w:id="22" w:name="_Toc221914411"/>
+      <w:bookmarkStart w:id="25" w:name="_Toc221978249"/>
       <w:r>
         <w:t xml:space="preserve">Bảng </w:t>
       </w:r>
@@ -6031,7 +5984,7 @@
       <w:r>
         <w:t>: Bảng so sánh giữa coding truyền thống và vibe coding</w:t>
       </w:r>
-      <w:bookmarkEnd w:id="22"/>
+      <w:bookmarkEnd w:id="25"/>
     </w:p>
     <w:p>
       <w:pPr>
@@ -6048,11 +6001,11 @@
       <w:pPr>
         <w:pStyle w:val="Hai"/>
       </w:pPr>
-      <w:bookmarkStart w:id="23" w:name="_Toc221914328"/>
+      <w:bookmarkStart w:id="26" w:name="_Toc221978288"/>
       <w:r>
         <w:t>2.2. Vai trò của Github Copilot trong dự án</w:t>
       </w:r>
-      <w:bookmarkEnd w:id="23"/>
+      <w:bookmarkEnd w:id="26"/>
     </w:p>
     <w:p>
       <w:pPr>
@@ -6082,11 +6035,11 @@
       <w:pPr>
         <w:pStyle w:val="Hai"/>
       </w:pPr>
-      <w:bookmarkStart w:id="24" w:name="_Toc221914329"/>
+      <w:bookmarkStart w:id="27" w:name="_Toc221978289"/>
       <w:r>
         <w:t>2.3. Prompt Driven Development</w:t>
       </w:r>
-      <w:bookmarkEnd w:id="24"/>
+      <w:bookmarkEnd w:id="27"/>
     </w:p>
     <w:p>
       <w:pPr>
@@ -6217,27 +6170,27 @@
         <w:pStyle w:val="Mot"/>
         <w:jc w:val="center"/>
       </w:pPr>
-      <w:bookmarkStart w:id="25" w:name="_Toc216387406"/>
-      <w:bookmarkStart w:id="26" w:name="_Toc221914330"/>
+      <w:bookmarkStart w:id="28" w:name="_Toc216387406"/>
+      <w:bookmarkStart w:id="29" w:name="_Toc221978290"/>
       <w:r>
         <w:lastRenderedPageBreak/>
         <w:t xml:space="preserve">CHƯƠNG III: </w:t>
       </w:r>
-      <w:bookmarkEnd w:id="25"/>
+      <w:bookmarkEnd w:id="28"/>
       <w:r>
         <w:t>PHÂN TÍCH HỆ THỐNG</w:t>
       </w:r>
-      <w:bookmarkEnd w:id="26"/>
+      <w:bookmarkEnd w:id="29"/>
     </w:p>
     <w:p>
       <w:pPr>
         <w:pStyle w:val="Hai"/>
       </w:pPr>
-      <w:bookmarkStart w:id="27" w:name="_Toc221914331"/>
+      <w:bookmarkStart w:id="30" w:name="_Toc221978291"/>
       <w:r>
         <w:t>3.1. Copilot trong phân tích nghiệp vụ</w:t>
       </w:r>
-      <w:bookmarkEnd w:id="27"/>
+      <w:bookmarkEnd w:id="30"/>
     </w:p>
     <w:p>
       <w:pPr>
@@ -6281,11 +6234,11 @@
       <w:pPr>
         <w:pStyle w:val="Hai"/>
       </w:pPr>
-      <w:bookmarkStart w:id="28" w:name="_Toc221914332"/>
+      <w:bookmarkStart w:id="31" w:name="_Toc221978292"/>
       <w:r>
         <w:t>3.2. Copilot trong thiết kế hệ thống</w:t>
       </w:r>
-      <w:bookmarkEnd w:id="28"/>
+      <w:bookmarkEnd w:id="31"/>
     </w:p>
     <w:p>
       <w:pPr>
@@ -6422,25 +6375,31 @@
         <w:pStyle w:val="Mot"/>
         <w:jc w:val="center"/>
       </w:pPr>
-      <w:bookmarkStart w:id="29" w:name="_Toc221914333"/>
+      <w:bookmarkStart w:id="32" w:name="_Toc221978293"/>
       <w:r>
         <w:lastRenderedPageBreak/>
-        <w:t xml:space="preserve">CHƯƠNG 4: </w:t>
+        <w:t xml:space="preserve">CHƯƠNG </w:t>
+      </w:r>
+      <w:r>
+        <w:t>IV</w:t>
+      </w:r>
+      <w:r>
+        <w:t xml:space="preserve">: </w:t>
       </w:r>
       <w:r>
         <w:t>TRIỂN KHAI BẰNG VIBE CODING VỚI COPILOT</w:t>
       </w:r>
-      <w:bookmarkEnd w:id="29"/>
+      <w:bookmarkEnd w:id="32"/>
     </w:p>
     <w:p>
       <w:pPr>
         <w:pStyle w:val="Hai"/>
       </w:pPr>
-      <w:bookmarkStart w:id="30" w:name="_Toc221914334"/>
+      <w:bookmarkStart w:id="33" w:name="_Toc221978294"/>
       <w:r>
         <w:t>4.1. Backend Python FastAPI</w:t>
       </w:r>
-      <w:bookmarkEnd w:id="30"/>
+      <w:bookmarkEnd w:id="33"/>
     </w:p>
     <w:p>
       <w:pPr>
@@ -6454,11 +6413,11 @@
       <w:pPr>
         <w:pStyle w:val="Hai"/>
       </w:pPr>
-      <w:bookmarkStart w:id="31" w:name="_Toc221914335"/>
+      <w:bookmarkStart w:id="34" w:name="_Toc221978295"/>
       <w:r>
         <w:t>4.2. Frontend React</w:t>
       </w:r>
-      <w:bookmarkEnd w:id="31"/>
+      <w:bookmarkEnd w:id="34"/>
     </w:p>
     <w:p>
       <w:pPr>
@@ -6472,11 +6431,11 @@
       <w:pPr>
         <w:pStyle w:val="Hai"/>
       </w:pPr>
-      <w:bookmarkStart w:id="32" w:name="_Toc221914336"/>
+      <w:bookmarkStart w:id="35" w:name="_Toc221978296"/>
       <w:r>
         <w:t>4.3. Backend Spring boot</w:t>
       </w:r>
-      <w:bookmarkEnd w:id="32"/>
+      <w:bookmarkEnd w:id="35"/>
     </w:p>
     <w:p>
       <w:pPr>
@@ -6490,11 +6449,11 @@
       <w:pPr>
         <w:pStyle w:val="Hai"/>
       </w:pPr>
-      <w:bookmarkStart w:id="33" w:name="_Toc221914337"/>
+      <w:bookmarkStart w:id="36" w:name="_Toc221978297"/>
       <w:r>
         <w:t>4.4. Frontend Blazor</w:t>
       </w:r>
-      <w:bookmarkEnd w:id="33"/>
+      <w:bookmarkEnd w:id="36"/>
     </w:p>
     <w:p>
       <w:pPr>
@@ -6508,22 +6467,19 @@
       <w:pPr>
         <w:pStyle w:val="Hai"/>
       </w:pPr>
-      <w:bookmarkStart w:id="34" w:name="_Toc221914338"/>
+      <w:bookmarkStart w:id="37" w:name="_Toc221978298"/>
       <w:r>
         <w:t>4.5. Containerization</w:t>
       </w:r>
-      <w:bookmarkEnd w:id="34"/>
+      <w:bookmarkEnd w:id="37"/>
     </w:p>
     <w:p>
       <w:pPr>
         <w:pStyle w:val="Ba"/>
       </w:pPr>
       <w:r>
-        <w:t xml:space="preserve">Sau khi hoàn tất các bước triển khai và di trú, hệ thống được container hóa để đảm bảo khả năng triển khai linh hoạt trên nhiều môi trường. GitHub Copilot được sử dụng để hỗ trợ xây dựng </w:t>
-      </w:r>
-      <w:r>
         <w:lastRenderedPageBreak/>
-        <w:t>Dockerfile cho cả backend Spring Boot và frontend Blazor theo mô hình multi-stage build, giúp tối ưu kích thước image và tách biệt rõ ràng các bước build – runtime. Tiếp theo, Docker Compose được sử dụng để điều phối các container, thiết lập mạng nội bộ và biến môi trường cần thiết cho giao tiếp giữa các dịch vụ. Trong giai đoạn này, Vibe Coding thể hiện vai trò của AI như một trợ lý DevOps, trong khi con người vẫn giữ vai trò quyết định về kiến trúc triển khai, bảo mật và cấu hình hệ thống.</w:t>
+        <w:t>Sau khi hoàn tất các bước triển khai và di trú, hệ thống được container hóa để đảm bảo khả năng triển khai linh hoạt trên nhiều môi trường. GitHub Copilot được sử dụng để hỗ trợ xây dựng Dockerfile cho cả backend Spring Boot và frontend Blazor theo mô hình multi-stage build, giúp tối ưu kích thước image và tách biệt rõ ràng các bước build – runtime. Tiếp theo, Docker Compose được sử dụng để điều phối các container, thiết lập mạng nội bộ và biến môi trường cần thiết cho giao tiếp giữa các dịch vụ. Trong giai đoạn này, Vibe Coding thể hiện vai trò của AI như một trợ lý DevOps, trong khi con người vẫn giữ vai trò quyết định về kiến trúc triển khai, bảo mật và cấu hình hệ thống.</w:t>
       </w:r>
       <w:r>
         <w:t>.</w:t>
@@ -6566,22 +6522,22 @@
       <w:pPr>
         <w:pStyle w:val="Mot"/>
       </w:pPr>
-      <w:bookmarkStart w:id="35" w:name="_Toc221914339"/>
+      <w:bookmarkStart w:id="38" w:name="_Toc221978299"/>
       <w:r>
         <w:lastRenderedPageBreak/>
         <w:t>CHƯƠNG V: ĐÁNH GIÁ VÀ KẾT LUẬN</w:t>
       </w:r>
-      <w:bookmarkEnd w:id="35"/>
+      <w:bookmarkEnd w:id="38"/>
     </w:p>
     <w:p>
       <w:pPr>
         <w:pStyle w:val="Hai"/>
       </w:pPr>
-      <w:bookmarkStart w:id="36" w:name="_Toc221914340"/>
+      <w:bookmarkStart w:id="39" w:name="_Toc221978300"/>
       <w:r>
         <w:t>5.1. Đánh giá hiệu quả của Vibe Coding trong dự án</w:t>
       </w:r>
-      <w:bookmarkEnd w:id="36"/>
+      <w:bookmarkEnd w:id="39"/>
     </w:p>
     <w:p>
       <w:pPr>
@@ -6691,11 +6647,11 @@
       <w:pPr>
         <w:pStyle w:val="Hai"/>
       </w:pPr>
-      <w:bookmarkStart w:id="37" w:name="_Toc221914341"/>
+      <w:bookmarkStart w:id="40" w:name="_Toc221978301"/>
       <w:r>
         <w:t>5.2. Hạn chế và thách thức</w:t>
       </w:r>
-      <w:bookmarkEnd w:id="37"/>
+      <w:bookmarkEnd w:id="40"/>
     </w:p>
     <w:p>
       <w:pPr>
@@ -6806,11 +6762,11 @@
       <w:pPr>
         <w:pStyle w:val="Hai"/>
       </w:pPr>
-      <w:bookmarkStart w:id="38" w:name="_Toc221914342"/>
+      <w:bookmarkStart w:id="41" w:name="_Toc221978302"/>
       <w:r>
         <w:t>5.3. Bài học rút ra</w:t>
       </w:r>
-      <w:bookmarkEnd w:id="38"/>
+      <w:bookmarkEnd w:id="41"/>
     </w:p>
     <w:p>
       <w:pPr>
@@ -6884,11 +6840,11 @@
       <w:pPr>
         <w:pStyle w:val="Hai"/>
       </w:pPr>
-      <w:bookmarkStart w:id="39" w:name="_Toc221914343"/>
+      <w:bookmarkStart w:id="42" w:name="_Toc221978303"/>
       <w:r>
         <w:t>5.4. Hướng phát triển trong tương lai</w:t>
       </w:r>
-      <w:bookmarkEnd w:id="39"/>
+      <w:bookmarkEnd w:id="42"/>
     </w:p>
     <w:p>
       <w:pPr>
@@ -6962,11 +6918,11 @@
       <w:pPr>
         <w:pStyle w:val="Hai"/>
       </w:pPr>
-      <w:bookmarkStart w:id="40" w:name="_Toc221914344"/>
+      <w:bookmarkStart w:id="43" w:name="_Toc221978304"/>
       <w:r>
         <w:t>5.5. Kết luận</w:t>
       </w:r>
-      <w:bookmarkEnd w:id="40"/>
+      <w:bookmarkEnd w:id="43"/>
     </w:p>
     <w:p>
       <w:pPr>
@@ -7011,14 +6967,14 @@
       <w:pPr>
         <w:pStyle w:val="Mot"/>
       </w:pPr>
-      <w:bookmarkStart w:id="41" w:name="_Toc216387410"/>
-      <w:bookmarkStart w:id="42" w:name="_Toc221914345"/>
+      <w:bookmarkStart w:id="44" w:name="_Toc216387410"/>
+      <w:bookmarkStart w:id="45" w:name="_Toc221978305"/>
       <w:r>
         <w:lastRenderedPageBreak/>
         <w:t>DANH MỤC TÀI LIỆU THAM KHẢO</w:t>
       </w:r>
-      <w:bookmarkEnd w:id="41"/>
-      <w:bookmarkEnd w:id="42"/>
+      <w:bookmarkEnd w:id="44"/>
+      <w:bookmarkEnd w:id="45"/>
       <w:r>
         <w:t xml:space="preserve"> </w:t>
       </w:r>
@@ -7065,11 +7021,10 @@
       </w:pPr>
     </w:p>
     <w:sectPr>
-      <w:headerReference w:type="default" r:id="rId12"/>
-      <w:footerReference w:type="default" r:id="rId13"/>
-      <w:headerReference w:type="first" r:id="rId14"/>
-      <w:footerReference w:type="first" r:id="rId15"/>
-      <w:pgSz w:w="12240" w:h="15840"/>
+      <w:headerReference w:type="default" r:id="rId13"/>
+      <w:footerReference w:type="default" r:id="rId14"/>
+      <w:headerReference w:type="first" r:id="rId15"/>
+      <w:pgSz w:w="12240" w:h="15840" w:code="1"/>
       <w:pgMar w:top="1440" w:right="1440" w:bottom="1440" w:left="1440" w:header="720" w:footer="720" w:gutter="0"/>
       <w:pgNumType w:start="1"/>
       <w:cols w:space="720"/>
@@ -7108,7 +7063,7 @@
 <w:ftr xmlns:wpc="http://schemas.microsoft.com/office/word/2010/wordprocessingCanvas" xmlns:cx="http://schemas.microsoft.com/office/drawing/2014/chartex" xmlns:cx1="http://schemas.microsoft.com/office/drawing/2015/9/8/chartex" xmlns:cx2="http://schemas.microsoft.com/office/drawing/2015/10/21/chartex" xmlns:cx3="http://schemas.microsoft.com/office/drawing/2016/5/9/chartex" xmlns:cx4="http://schemas.microsoft.com/office/drawing/2016/5/10/chartex" xmlns:cx5="http://schemas.microsoft.com/office/drawing/2016/5/11/chartex" xmlns:cx6="http://schemas.microsoft.com/office/drawing/2016/5/12/chartex" xmlns:cx7="http://schemas.microsoft.com/office/drawing/2016/5/13/chartex" xmlns:cx8="http://schemas.microsoft.com/office/drawing/2016/5/14/chartex" xmlns:mc="http://schemas.openxmlformats.org/markup-compatibility/2006" xmlns:aink="http://schemas.microsoft.com/office/drawing/2016/ink" xmlns:am3d="http://schemas.microsoft.com/office/drawing/2017/model3d" xmlns:o="urn:schemas-microsoft-com:office:office" xmlns:oel="http://schemas.microsoft.com/office/2019/extlst" xmlns:r="http://schemas.openxmlformats.org/officeDocument/2006/relationships" xmlns:m="http://schemas.openxmlformats.org/officeDocument/2006/math" xmlns:v="urn:schemas-microsoft-com:vml" xmlns:wp14="http://schemas.microsoft.com/office/word/2010/wordprocessingDrawing" xmlns:wp="http://schemas.openxmlformats.org/drawingml/2006/wordprocessingDrawing" xmlns:w10="urn:schemas-microsoft-com:office:word" xmlns:w="http://schemas.openxmlformats.org/wordprocessingml/2006/main" xmlns:w14="http://schemas.microsoft.com/office/word/2010/wordml" xmlns:w15="http://schemas.microsoft.com/office/word/2012/wordml" xmlns:w16cex="http://schemas.microsoft.com/office/word/2018/wordml/cex" xmlns:w16cid="http://schemas.microsoft.com/office/word/2016/wordml/cid" xmlns:w16="http://schemas.microsoft.com/office/word/2018/wordml" xmlns:w16du="http://schemas.microsoft.com/office/word/2023/wordml/word16du" xmlns:w16sdtdh="http://schemas.microsoft.com/office/word/2020/wordml/sdtdatahash" xmlns:w16se="http://schemas.microsoft.com/office/word/2015/wordml/symex" xmlns:wpg="http://schemas.microsoft.com/office/word/2010/wordprocessingGroup" xmlns:wpi="http://schemas.microsoft.com/office/word/2010/wordprocessingInk" xmlns:wne="http://schemas.microsoft.com/office/word/2006/wordml" xmlns:wps="http://schemas.microsoft.com/office/word/2010/wordprocessingShape" mc:Ignorable="w14 w15 w16se w16cid w16 w16cex w16sdtdh w16du wp14">
   <w:sdt>
     <w:sdtPr>
-      <w:id w:val="-962189773"/>
+      <w:id w:val="-1117904933"/>
       <w:docPartObj>
         <w:docPartGallery w:val="Page Numbers (Bottom of Page)"/>
         <w:docPartUnique/>
@@ -7161,7 +7116,7 @@
 <w:ftr xmlns:wpc="http://schemas.microsoft.com/office/word/2010/wordprocessingCanvas" xmlns:cx="http://schemas.microsoft.com/office/drawing/2014/chartex" xmlns:cx1="http://schemas.microsoft.com/office/drawing/2015/9/8/chartex" xmlns:cx2="http://schemas.microsoft.com/office/drawing/2015/10/21/chartex" xmlns:cx3="http://schemas.microsoft.com/office/drawing/2016/5/9/chartex" xmlns:cx4="http://schemas.microsoft.com/office/drawing/2016/5/10/chartex" xmlns:cx5="http://schemas.microsoft.com/office/drawing/2016/5/11/chartex" xmlns:cx6="http://schemas.microsoft.com/office/drawing/2016/5/12/chartex" xmlns:cx7="http://schemas.microsoft.com/office/drawing/2016/5/13/chartex" xmlns:cx8="http://schemas.microsoft.com/office/drawing/2016/5/14/chartex" xmlns:mc="http://schemas.openxmlformats.org/markup-compatibility/2006" xmlns:aink="http://schemas.microsoft.com/office/drawing/2016/ink" xmlns:am3d="http://schemas.microsoft.com/office/drawing/2017/model3d" xmlns:o="urn:schemas-microsoft-com:office:office" xmlns:oel="http://schemas.microsoft.com/office/2019/extlst" xmlns:r="http://schemas.openxmlformats.org/officeDocument/2006/relationships" xmlns:m="http://schemas.openxmlformats.org/officeDocument/2006/math" xmlns:v="urn:schemas-microsoft-com:vml" xmlns:wp14="http://schemas.microsoft.com/office/word/2010/wordprocessingDrawing" xmlns:wp="http://schemas.openxmlformats.org/drawingml/2006/wordprocessingDrawing" xmlns:w10="urn:schemas-microsoft-com:office:word" xmlns:w="http://schemas.openxmlformats.org/wordprocessingml/2006/main" xmlns:w14="http://schemas.microsoft.com/office/word/2010/wordml" xmlns:w15="http://schemas.microsoft.com/office/word/2012/wordml" xmlns:w16cex="http://schemas.microsoft.com/office/word/2018/wordml/cex" xmlns:w16cid="http://schemas.microsoft.com/office/word/2016/wordml/cid" xmlns:w16="http://schemas.microsoft.com/office/word/2018/wordml" xmlns:w16du="http://schemas.microsoft.com/office/word/2023/wordml/word16du" xmlns:w16sdtdh="http://schemas.microsoft.com/office/word/2020/wordml/sdtdatahash" xmlns:w16se="http://schemas.microsoft.com/office/word/2015/wordml/symex" xmlns:wpg="http://schemas.microsoft.com/office/word/2010/wordprocessingGroup" xmlns:wpi="http://schemas.microsoft.com/office/word/2010/wordprocessingInk" xmlns:wne="http://schemas.microsoft.com/office/word/2006/wordml" xmlns:wps="http://schemas.microsoft.com/office/word/2010/wordprocessingShape" mc:Ignorable="w14 w15 w16se w16cid w16 w16cex w16sdtdh w16du wp14">
   <w:sdt>
     <w:sdtPr>
-      <w:id w:val="-1871367905"/>
+      <w:id w:val="979195886"/>
       <w:docPartObj>
         <w:docPartGallery w:val="Page Numbers (Bottom of Page)"/>
         <w:docPartUnique/>
@@ -11827,42 +11782,15 @@
   </w:num>
   <w:num w:numId="32" w16cid:durableId="497039595">
     <w:abstractNumId w:val="3"/>
-    <w:lvlOverride w:ilvl="0"/>
-    <w:lvlOverride w:ilvl="1"/>
-    <w:lvlOverride w:ilvl="2"/>
-    <w:lvlOverride w:ilvl="3"/>
-    <w:lvlOverride w:ilvl="4"/>
-    <w:lvlOverride w:ilvl="5"/>
-    <w:lvlOverride w:ilvl="6"/>
-    <w:lvlOverride w:ilvl="7"/>
-    <w:lvlOverride w:ilvl="8"/>
   </w:num>
   <w:num w:numId="33" w16cid:durableId="968242419">
     <w:abstractNumId w:val="11"/>
-    <w:lvlOverride w:ilvl="0"/>
-    <w:lvlOverride w:ilvl="1"/>
-    <w:lvlOverride w:ilvl="2"/>
-    <w:lvlOverride w:ilvl="3"/>
-    <w:lvlOverride w:ilvl="4"/>
-    <w:lvlOverride w:ilvl="5"/>
-    <w:lvlOverride w:ilvl="6"/>
-    <w:lvlOverride w:ilvl="7"/>
-    <w:lvlOverride w:ilvl="8"/>
   </w:num>
   <w:num w:numId="34" w16cid:durableId="2043168944">
     <w:abstractNumId w:val="24"/>
   </w:num>
   <w:num w:numId="35" w16cid:durableId="1443455717">
     <w:abstractNumId w:val="36"/>
-    <w:lvlOverride w:ilvl="0"/>
-    <w:lvlOverride w:ilvl="1"/>
-    <w:lvlOverride w:ilvl="2"/>
-    <w:lvlOverride w:ilvl="3"/>
-    <w:lvlOverride w:ilvl="4"/>
-    <w:lvlOverride w:ilvl="5"/>
-    <w:lvlOverride w:ilvl="6"/>
-    <w:lvlOverride w:ilvl="7"/>
-    <w:lvlOverride w:ilvl="8"/>
   </w:num>
   <w:num w:numId="36" w16cid:durableId="1806775224">
     <w:abstractNumId w:val="25"/>
@@ -12484,6 +12412,7 @@
   <w:style w:type="character" w:default="1" w:styleId="DefaultParagraphFont">
     <w:name w:val="Default Paragraph Font"/>
     <w:uiPriority w:val="1"/>
+    <w:semiHidden/>
     <w:unhideWhenUsed/>
   </w:style>
   <w:style w:type="table" w:default="1" w:styleId="TableNormal">
@@ -13680,6 +13609,25 @@
 </file>
 
 <file path=customXml/item1.xml><?xml version="1.0" encoding="utf-8"?>
+<p:properties xmlns:p="http://schemas.microsoft.com/office/2006/metadata/properties" xmlns:xsi="http://www.w3.org/2001/XMLSchema-instance" xmlns:pc="http://schemas.microsoft.com/office/infopath/2007/PartnerControls">
+  <documentManagement/>
+</p:properties>
+</file>
+
+<file path=customXml/item2.xml><?xml version="1.0" encoding="utf-8"?>
+<?mso-contentType ?>
+<FormTemplates xmlns="http://schemas.microsoft.com/sharepoint/v3/contenttype/forms">
+  <Display>DocumentLibraryForm</Display>
+  <Edit>DocumentLibraryForm</Edit>
+  <New>DocumentLibraryForm</New>
+</FormTemplates>
+</file>
+
+<file path=customXml/item3.xml><?xml version="1.0" encoding="utf-8"?>
+<b:Sources xmlns:b="http://schemas.openxmlformats.org/officeDocument/2006/bibliography" xmlns="http://schemas.openxmlformats.org/officeDocument/2006/bibliography" SelectedStyle="\APASixthEditionOfficeOnline.xsl" StyleName="APA" Version="6"/>
+</file>
+
+<file path=customXml/item4.xml><?xml version="1.0" encoding="utf-8"?>
 <ct:contentTypeSchema xmlns:ct="http://schemas.microsoft.com/office/2006/metadata/contentType" xmlns:ma="http://schemas.microsoft.com/office/2006/metadata/properties/metaAttributes" ct:_="" ma:_="" ma:contentTypeName="Document" ma:contentTypeID="0x010100FFD18C1713285545823001C7F6AB40F7" ma:contentTypeVersion="4" ma:contentTypeDescription="Create a new document." ma:contentTypeScope="" ma:versionID="ec9596e7b805f4843440f6e39791bf84">
   <xsd:schema xmlns:xsd="http://www.w3.org/2001/XMLSchema" xmlns:xs="http://www.w3.org/2001/XMLSchema" xmlns:p="http://schemas.microsoft.com/office/2006/metadata/properties" xmlns:ns3="e7834819-efc3-4235-865c-063533979fc0" targetNamespace="http://schemas.microsoft.com/office/2006/metadata/properties" ma:root="true" ma:fieldsID="807ba00a83fbbceb93b8ad0afd2e01ee" ns3:_="">
     <xsd:import namespace="e7834819-efc3-4235-865c-063533979fc0"/>
@@ -13823,26 +13771,32 @@
 </ct:contentTypeSchema>
 </file>
 
-<file path=customXml/item2.xml><?xml version="1.0" encoding="utf-8"?>
-<b:Sources xmlns:b="http://schemas.openxmlformats.org/officeDocument/2006/bibliography" xmlns="http://schemas.openxmlformats.org/officeDocument/2006/bibliography" SelectedStyle="\APASixthEditionOfficeOnline.xsl" StyleName="APA" Version="6"/>
+<file path=customXml/itemProps1.xml><?xml version="1.0" encoding="utf-8"?>
+<ds:datastoreItem xmlns:ds="http://schemas.openxmlformats.org/officeDocument/2006/customXml" ds:itemID="{6D8B093E-339F-4927-93AF-F11DF703E9EA}">
+  <ds:schemaRefs>
+    <ds:schemaRef ds:uri="http://schemas.microsoft.com/office/2006/metadata/properties"/>
+    <ds:schemaRef ds:uri="http://schemas.microsoft.com/office/infopath/2007/PartnerControls"/>
+  </ds:schemaRefs>
+</ds:datastoreItem>
 </file>
 
-<file path=customXml/item3.xml><?xml version="1.0" encoding="utf-8"?>
-<?mso-contentType ?>
-<FormTemplates xmlns="http://schemas.microsoft.com/sharepoint/v3/contenttype/forms">
-  <Display>DocumentLibraryForm</Display>
-  <Edit>DocumentLibraryForm</Edit>
-  <New>DocumentLibraryForm</New>
-</FormTemplates>
+<file path=customXml/itemProps2.xml><?xml version="1.0" encoding="utf-8"?>
+<ds:datastoreItem xmlns:ds="http://schemas.openxmlformats.org/officeDocument/2006/customXml" ds:itemID="{7B1922C9-B09F-40C7-BF9C-B911E92F06DC}">
+  <ds:schemaRefs>
+    <ds:schemaRef ds:uri="http://schemas.microsoft.com/sharepoint/v3/contenttype/forms"/>
+  </ds:schemaRefs>
+</ds:datastoreItem>
 </file>
 
-<file path=customXml/item4.xml><?xml version="1.0" encoding="utf-8"?>
-<p:properties xmlns:p="http://schemas.microsoft.com/office/2006/metadata/properties" xmlns:xsi="http://www.w3.org/2001/XMLSchema-instance" xmlns:pc="http://schemas.microsoft.com/office/infopath/2007/PartnerControls">
-  <documentManagement/>
-</p:properties>
+<file path=customXml/itemProps3.xml><?xml version="1.0" encoding="utf-8"?>
+<ds:datastoreItem xmlns:ds="http://schemas.openxmlformats.org/officeDocument/2006/customXml" ds:itemID="{C630CD0B-30BE-4CEC-95AD-52A219950A81}">
+  <ds:schemaRefs>
+    <ds:schemaRef ds:uri="http://schemas.openxmlformats.org/officeDocument/2006/bibliography"/>
+  </ds:schemaRefs>
+</ds:datastoreItem>
 </file>
 
-<file path=customXml/itemProps1.xml><?xml version="1.0" encoding="utf-8"?>
+<file path=customXml/itemProps4.xml><?xml version="1.0" encoding="utf-8"?>
 <ds:datastoreItem xmlns:ds="http://schemas.openxmlformats.org/officeDocument/2006/customXml" ds:itemID="{4F292893-67AC-4F4D-8AB6-CE47D9ACBCA3}">
   <ds:schemaRefs>
     <ds:schemaRef ds:uri="http://schemas.microsoft.com/office/2006/metadata/contentType"/>
@@ -13858,29 +13812,4 @@
     <ds:schemaRef ds:uri="http://schemas.microsoft.com/internal/obd"/>
   </ds:schemaRefs>
 </ds:datastoreItem>
-</file>
-
-<file path=customXml/itemProps2.xml><?xml version="1.0" encoding="utf-8"?>
-<ds:datastoreItem xmlns:ds="http://schemas.openxmlformats.org/officeDocument/2006/customXml" ds:itemID="{C630CD0B-30BE-4CEC-95AD-52A219950A81}">
-  <ds:schemaRefs>
-    <ds:schemaRef ds:uri="http://schemas.openxmlformats.org/officeDocument/2006/bibliography"/>
-  </ds:schemaRefs>
-</ds:datastoreItem>
-</file>
-
-<file path=customXml/itemProps3.xml><?xml version="1.0" encoding="utf-8"?>
-<ds:datastoreItem xmlns:ds="http://schemas.openxmlformats.org/officeDocument/2006/customXml" ds:itemID="{7B1922C9-B09F-40C7-BF9C-B911E92F06DC}">
-  <ds:schemaRefs>
-    <ds:schemaRef ds:uri="http://schemas.microsoft.com/sharepoint/v3/contenttype/forms"/>
-  </ds:schemaRefs>
-</ds:datastoreItem>
-</file>
-
-<file path=customXml/itemProps4.xml><?xml version="1.0" encoding="utf-8"?>
-<ds:datastoreItem xmlns:ds="http://schemas.openxmlformats.org/officeDocument/2006/customXml" ds:itemID="{6D8B093E-339F-4927-93AF-F11DF703E9EA}">
-  <ds:schemaRefs>
-    <ds:schemaRef ds:uri="http://schemas.microsoft.com/office/2006/metadata/properties"/>
-    <ds:schemaRef ds:uri="http://schemas.microsoft.com/office/infopath/2007/PartnerControls"/>
-  </ds:schemaRefs>
-</ds:datastoreItem>
 </file>
</xml_diff>